<commit_message>
T7Q1 [BST] Correction for the tree @ 280520 16:33
</commit_message>
<xml_diff>
--- a/src/T7/Draw BST.docx
+++ b/src/T7/Draw BST.docx
@@ -23,7 +23,7 @@
           <w:noProof/>
         </w:rPr>
         <w:drawing>
-          <wp:anchor distT="0" distB="0" distL="114300" distR="114300" simplePos="0" relativeHeight="251658240" behindDoc="1" locked="0" layoutInCell="1" allowOverlap="1" wp14:anchorId="62784794" wp14:editId="46838728">
+          <wp:anchor distT="0" distB="0" distL="114300" distR="114300" simplePos="0" relativeHeight="251658240" behindDoc="1" locked="0" layoutInCell="1" allowOverlap="1" wp14:anchorId="62784794" wp14:editId="3B765938">
             <wp:simplePos x="0" y="0"/>
             <wp:positionH relativeFrom="column">
               <wp:posOffset>266700</wp:posOffset>
@@ -65,25 +65,6 @@
       </w:r>
     </w:p>
     <w:p>
-      <w:r>
-        <w:tab/>
-        <w:t>Pre-order</w:t>
-      </w:r>
-      <w:r>
-        <w:tab/>
-        <w:t xml:space="preserve">: 50, 30, 25, 1, </w:t>
-      </w:r>
-      <w:r>
-        <w:rPr>
-          <w:color w:val="FF0000"/>
-        </w:rPr>
-        <w:t>5, 7</w:t>
-      </w:r>
-      <w:r>
-        <w:t>, 40, 71, 80, 99</w:t>
-      </w:r>
-    </w:p>
-    <w:p>
       <w:pPr>
         <w:rPr>
           <w:b/>
@@ -94,11 +75,7 @@
         <w:tab/>
       </w:r>
       <w:r>
-        <w:rPr>
-          <w:b/>
-          <w:bCs/>
-        </w:rPr>
-        <w:t>ANSWER</w:t>
+        <w:t>Pre-order</w:t>
       </w:r>
       <w:r>
         <w:rPr>
@@ -116,42 +93,11 @@
           <w:bCs/>
         </w:rPr>
       </w:pPr>
-    </w:p>
-    <w:p>
-      <w:r>
-        <w:tab/>
-        <w:t>In-order</w:t>
-      </w:r>
-      <w:r>
-        <w:tab/>
-        <w:t xml:space="preserve">: 1, </w:t>
-      </w:r>
-      <w:r>
-        <w:rPr>
-          <w:color w:val="FF0000"/>
-        </w:rPr>
-        <w:t xml:space="preserve">25, 5, 7, </w:t>
-      </w:r>
-      <w:r>
-        <w:t>30, 40, 50, 71, 80, 99</w:t>
-      </w:r>
-    </w:p>
-    <w:p>
-      <w:pPr>
-        <w:rPr>
-          <w:b/>
-          <w:bCs/>
-        </w:rPr>
-      </w:pPr>
       <w:r>
         <w:tab/>
       </w:r>
       <w:r>
-        <w:rPr>
-          <w:b/>
-          <w:bCs/>
-        </w:rPr>
-        <w:t>ANSWER</w:t>
+        <w:t>In-order</w:t>
       </w:r>
       <w:r>
         <w:rPr>
@@ -171,42 +117,11 @@
       </w:pPr>
       <w:bookmarkStart w:id="0" w:name="_GoBack"/>
       <w:bookmarkEnd w:id="0"/>
-    </w:p>
-    <w:p>
-      <w:r>
-        <w:tab/>
-        <w:t>Post-order</w:t>
-      </w:r>
-      <w:r>
-        <w:tab/>
-        <w:t xml:space="preserve">: </w:t>
-      </w:r>
-      <w:r>
-        <w:rPr>
-          <w:color w:val="FF0000"/>
-        </w:rPr>
-        <w:t xml:space="preserve">1, 5, 7, </w:t>
-      </w:r>
-      <w:r>
-        <w:t>25, 40, 30, 99, 80, 71, 50</w:t>
-      </w:r>
-    </w:p>
-    <w:p>
-      <w:pPr>
-        <w:rPr>
-          <w:b/>
-          <w:bCs/>
-        </w:rPr>
-      </w:pPr>
       <w:r>
         <w:tab/>
       </w:r>
       <w:r>
-        <w:rPr>
-          <w:b/>
-          <w:bCs/>
-        </w:rPr>
-        <w:t>ANSWER</w:t>
+        <w:t>Post-order</w:t>
       </w:r>
       <w:r>
         <w:rPr>
@@ -518,6 +433,7 @@
     <w:lsdException w:name="HTML Sample" w:semiHidden="1" w:unhideWhenUsed="1"/>
     <w:lsdException w:name="HTML Typewriter" w:semiHidden="1" w:unhideWhenUsed="1"/>
     <w:lsdException w:name="HTML Variable" w:semiHidden="1" w:unhideWhenUsed="1"/>
+    <w:lsdException w:name="Normal Table" w:semiHidden="1" w:unhideWhenUsed="1"/>
     <w:lsdException w:name="annotation subject" w:semiHidden="1" w:unhideWhenUsed="1"/>
     <w:lsdException w:name="No List" w:semiHidden="1" w:unhideWhenUsed="1"/>
     <w:lsdException w:name="Outline List 1" w:semiHidden="1" w:unhideWhenUsed="1"/>
@@ -563,9 +479,11 @@
     <w:lsdException w:name="Table Subtle 1" w:semiHidden="1" w:unhideWhenUsed="1"/>
     <w:lsdException w:name="Table Subtle 2" w:semiHidden="1" w:unhideWhenUsed="1"/>
     <w:lsdException w:name="Table Web 1" w:semiHidden="1" w:unhideWhenUsed="1"/>
+    <w:lsdException w:name="Table Web 2" w:semiHidden="1" w:unhideWhenUsed="1"/>
     <w:lsdException w:name="Table Web 3" w:semiHidden="1" w:unhideWhenUsed="1"/>
     <w:lsdException w:name="Balloon Text" w:semiHidden="1" w:unhideWhenUsed="1"/>
     <w:lsdException w:name="Table Grid" w:uiPriority="59"/>
+    <w:lsdException w:name="Table Theme" w:semiHidden="1" w:unhideWhenUsed="1"/>
     <w:lsdException w:name="Placeholder Text" w:semiHidden="1"/>
     <w:lsdException w:name="No Spacing" w:uiPriority="1" w:qFormat="1"/>
     <w:lsdException w:name="Light Shading" w:uiPriority="60"/>
@@ -1988,78 +1906,6 @@
         </a:p>
       </dgm:t>
     </dgm:pt>
-    <dgm:pt modelId="{C57473EB-4B19-4EB0-A4DA-0325B6C0E85B}">
-      <dgm:prSet/>
-      <dgm:spPr/>
-      <dgm:t>
-        <a:bodyPr/>
-        <a:lstStyle/>
-        <a:p>
-          <a:r>
-            <a:rPr lang="en-US"/>
-            <a:t>7</a:t>
-          </a:r>
-        </a:p>
-      </dgm:t>
-    </dgm:pt>
-    <dgm:pt modelId="{8ADA8D1F-168E-4E3F-AD36-93CA64D8C1E4}" type="parTrans" cxnId="{D7D65F5C-9BF4-42CC-9230-26C410182E97}">
-      <dgm:prSet/>
-      <dgm:spPr/>
-      <dgm:t>
-        <a:bodyPr/>
-        <a:lstStyle/>
-        <a:p>
-          <a:endParaRPr lang="en-US"/>
-        </a:p>
-      </dgm:t>
-    </dgm:pt>
-    <dgm:pt modelId="{B3251F00-1E84-4367-8F0B-C120C8C1FE98}" type="sibTrans" cxnId="{D7D65F5C-9BF4-42CC-9230-26C410182E97}">
-      <dgm:prSet/>
-      <dgm:spPr/>
-      <dgm:t>
-        <a:bodyPr/>
-        <a:lstStyle/>
-        <a:p>
-          <a:endParaRPr lang="en-US"/>
-        </a:p>
-      </dgm:t>
-    </dgm:pt>
-    <dgm:pt modelId="{993B3F7D-2E13-45D6-81ED-B5327F7B0EC8}">
-      <dgm:prSet/>
-      <dgm:spPr/>
-      <dgm:t>
-        <a:bodyPr/>
-        <a:lstStyle/>
-        <a:p>
-          <a:r>
-            <a:rPr lang="en-US"/>
-            <a:t>5</a:t>
-          </a:r>
-        </a:p>
-      </dgm:t>
-    </dgm:pt>
-    <dgm:pt modelId="{069691BA-C9D5-4399-B9CF-5A29449AD065}" type="parTrans" cxnId="{DA872F47-25BA-4A96-8796-F222284A011E}">
-      <dgm:prSet/>
-      <dgm:spPr/>
-      <dgm:t>
-        <a:bodyPr/>
-        <a:lstStyle/>
-        <a:p>
-          <a:endParaRPr lang="en-US"/>
-        </a:p>
-      </dgm:t>
-    </dgm:pt>
-    <dgm:pt modelId="{F23222F4-7680-4674-9026-32DF399DBB5B}" type="sibTrans" cxnId="{DA872F47-25BA-4A96-8796-F222284A011E}">
-      <dgm:prSet/>
-      <dgm:spPr/>
-      <dgm:t>
-        <a:bodyPr/>
-        <a:lstStyle/>
-        <a:p>
-          <a:endParaRPr lang="en-US"/>
-        </a:p>
-      </dgm:t>
-    </dgm:pt>
     <dgm:pt modelId="{E5A7087A-770F-4BEB-AB5C-2AAA9C3BFEB8}">
       <dgm:prSet/>
       <dgm:spPr>
@@ -2265,6 +2111,160 @@
         </a:p>
       </dgm:t>
     </dgm:pt>
+    <dgm:pt modelId="{CC01468C-CCA0-439D-8B71-687D1B491F3B}">
+      <dgm:prSet/>
+      <dgm:spPr/>
+      <dgm:t>
+        <a:bodyPr/>
+        <a:lstStyle/>
+        <a:p>
+          <a:r>
+            <a:rPr lang="en-US"/>
+            <a:t>7</a:t>
+          </a:r>
+        </a:p>
+      </dgm:t>
+    </dgm:pt>
+    <dgm:pt modelId="{7FEADECF-D16F-43FE-A9F6-12A9FBAE97B0}" type="parTrans" cxnId="{7DCAF5FF-DBA4-4758-A641-077736C366EE}">
+      <dgm:prSet/>
+      <dgm:spPr/>
+      <dgm:t>
+        <a:bodyPr/>
+        <a:lstStyle/>
+        <a:p>
+          <a:endParaRPr lang="en-US"/>
+        </a:p>
+      </dgm:t>
+    </dgm:pt>
+    <dgm:pt modelId="{7625CB84-3CC7-4B8E-8855-F4D75FDB2704}" type="sibTrans" cxnId="{7DCAF5FF-DBA4-4758-A641-077736C366EE}">
+      <dgm:prSet/>
+      <dgm:spPr/>
+      <dgm:t>
+        <a:bodyPr/>
+        <a:lstStyle/>
+        <a:p>
+          <a:endParaRPr lang="en-US"/>
+        </a:p>
+      </dgm:t>
+    </dgm:pt>
+    <dgm:pt modelId="{8DC271EB-F0DA-4E95-9F2D-02FD69A107A3}">
+      <dgm:prSet/>
+      <dgm:spPr>
+        <a:ln>
+          <a:noFill/>
+        </a:ln>
+      </dgm:spPr>
+      <dgm:t>
+        <a:bodyPr/>
+        <a:lstStyle/>
+        <a:p>
+          <a:endParaRPr lang="en-US"/>
+        </a:p>
+      </dgm:t>
+    </dgm:pt>
+    <dgm:pt modelId="{B46FC1E4-82A4-4873-818F-6D27533A6C34}" type="parTrans" cxnId="{544D676A-4FFA-427F-962C-D768095A2EA5}">
+      <dgm:prSet/>
+      <dgm:spPr>
+        <a:ln>
+          <a:noFill/>
+        </a:ln>
+      </dgm:spPr>
+      <dgm:t>
+        <a:bodyPr/>
+        <a:lstStyle/>
+        <a:p>
+          <a:endParaRPr lang="en-US"/>
+        </a:p>
+      </dgm:t>
+    </dgm:pt>
+    <dgm:pt modelId="{DCCAF5E8-372A-41B9-9D96-C527B1804D74}" type="sibTrans" cxnId="{544D676A-4FFA-427F-962C-D768095A2EA5}">
+      <dgm:prSet/>
+      <dgm:spPr/>
+      <dgm:t>
+        <a:bodyPr/>
+        <a:lstStyle/>
+        <a:p>
+          <a:endParaRPr lang="en-US"/>
+        </a:p>
+      </dgm:t>
+    </dgm:pt>
+    <dgm:pt modelId="{DBC56A2A-1995-47EB-B9EE-2C8428AC0406}">
+      <dgm:prSet/>
+      <dgm:spPr/>
+      <dgm:t>
+        <a:bodyPr/>
+        <a:lstStyle/>
+        <a:p>
+          <a:r>
+            <a:rPr lang="en-US"/>
+            <a:t>5</a:t>
+          </a:r>
+        </a:p>
+      </dgm:t>
+    </dgm:pt>
+    <dgm:pt modelId="{5DB2CD04-6CB0-4273-B036-16FA7DCBDB92}" type="parTrans" cxnId="{555F1317-F033-4574-90CA-720C56B67C5D}">
+      <dgm:prSet/>
+      <dgm:spPr/>
+      <dgm:t>
+        <a:bodyPr/>
+        <a:lstStyle/>
+        <a:p>
+          <a:endParaRPr lang="en-US"/>
+        </a:p>
+      </dgm:t>
+    </dgm:pt>
+    <dgm:pt modelId="{A6ACF1FA-F7AF-49D2-974B-93BEC9BDC149}" type="sibTrans" cxnId="{555F1317-F033-4574-90CA-720C56B67C5D}">
+      <dgm:prSet/>
+      <dgm:spPr/>
+      <dgm:t>
+        <a:bodyPr/>
+        <a:lstStyle/>
+        <a:p>
+          <a:endParaRPr lang="en-US"/>
+        </a:p>
+      </dgm:t>
+    </dgm:pt>
+    <dgm:pt modelId="{FCFFF408-B1EB-4BC7-A1AD-3E779F68690C}">
+      <dgm:prSet/>
+      <dgm:spPr>
+        <a:ln>
+          <a:noFill/>
+        </a:ln>
+      </dgm:spPr>
+      <dgm:t>
+        <a:bodyPr/>
+        <a:lstStyle/>
+        <a:p>
+          <a:endParaRPr lang="en-US"/>
+        </a:p>
+      </dgm:t>
+    </dgm:pt>
+    <dgm:pt modelId="{FBEF849D-3DF6-4757-9EBF-420428F05768}" type="parTrans" cxnId="{FEEA8D08-DB56-433B-BDEF-D1005DE220BE}">
+      <dgm:prSet/>
+      <dgm:spPr>
+        <a:ln>
+          <a:noFill/>
+        </a:ln>
+      </dgm:spPr>
+      <dgm:t>
+        <a:bodyPr/>
+        <a:lstStyle/>
+        <a:p>
+          <a:endParaRPr lang="en-US"/>
+        </a:p>
+      </dgm:t>
+    </dgm:pt>
+    <dgm:pt modelId="{333E1B45-DE73-4486-AA2B-67B20886752B}" type="sibTrans" cxnId="{FEEA8D08-DB56-433B-BDEF-D1005DE220BE}">
+      <dgm:prSet/>
+      <dgm:spPr/>
+      <dgm:t>
+        <a:bodyPr/>
+        <a:lstStyle/>
+        <a:p>
+          <a:endParaRPr lang="en-US"/>
+        </a:p>
+      </dgm:t>
+    </dgm:pt>
     <dgm:pt modelId="{A4887DF5-191F-45D6-B24A-4BBA0D10D5DD}" type="pres">
       <dgm:prSet presAssocID="{9C960261-7077-47AA-9708-6802504BBD6F}" presName="hierChild1" presStyleCnt="0">
         <dgm:presLayoutVars>
@@ -2371,35 +2371,179 @@
       <dgm:spPr/>
     </dgm:pt>
     <dgm:pt modelId="{B1C0530D-5340-4B1A-855B-AF6AA209F85A}" type="pres">
-      <dgm:prSet presAssocID="{48EEF4F6-7E0F-4DF5-9BDC-F8D727A00E6D}" presName="Name35" presStyleLbl="parChTrans1D4" presStyleIdx="0" presStyleCnt="7"/>
+      <dgm:prSet presAssocID="{48EEF4F6-7E0F-4DF5-9BDC-F8D727A00E6D}" presName="Name35" presStyleLbl="parChTrans1D4" presStyleIdx="0" presStyleCnt="9"/>
       <dgm:spPr/>
     </dgm:pt>
     <dgm:pt modelId="{2EB3FDDA-68BC-4D27-95AA-19B83444C30B}" type="pres">
       <dgm:prSet presAssocID="{987A4C4F-D8DC-4A92-B3DD-8B43875C06FB}" presName="hierRoot2" presStyleCnt="0">
+        <dgm:presLayoutVars>
+          <dgm:hierBranch/>
+        </dgm:presLayoutVars>
+      </dgm:prSet>
+      <dgm:spPr/>
+    </dgm:pt>
+    <dgm:pt modelId="{83027313-BB3D-461F-9B81-C6A594C35BA7}" type="pres">
+      <dgm:prSet presAssocID="{987A4C4F-D8DC-4A92-B3DD-8B43875C06FB}" presName="rootComposite" presStyleCnt="0"/>
+      <dgm:spPr/>
+    </dgm:pt>
+    <dgm:pt modelId="{6D238CB3-7E83-4CEF-9C15-32FD790D0E01}" type="pres">
+      <dgm:prSet presAssocID="{987A4C4F-D8DC-4A92-B3DD-8B43875C06FB}" presName="rootText" presStyleLbl="node4" presStyleIdx="0" presStyleCnt="9">
+        <dgm:presLayoutVars>
+          <dgm:chPref val="3"/>
+        </dgm:presLayoutVars>
+      </dgm:prSet>
+      <dgm:spPr/>
+    </dgm:pt>
+    <dgm:pt modelId="{925D9B9F-96BF-4612-8944-787E119060E1}" type="pres">
+      <dgm:prSet presAssocID="{987A4C4F-D8DC-4A92-B3DD-8B43875C06FB}" presName="rootConnector" presStyleLbl="node4" presStyleIdx="0" presStyleCnt="9"/>
+      <dgm:spPr/>
+    </dgm:pt>
+    <dgm:pt modelId="{FA8E649E-1C20-44AC-9F66-E50C17535881}" type="pres">
+      <dgm:prSet presAssocID="{987A4C4F-D8DC-4A92-B3DD-8B43875C06FB}" presName="hierChild4" presStyleCnt="0"/>
+      <dgm:spPr/>
+    </dgm:pt>
+    <dgm:pt modelId="{67CD7DAB-0D6E-428F-8463-153F7C14A740}" type="pres">
+      <dgm:prSet presAssocID="{B46FC1E4-82A4-4873-818F-6D27533A6C34}" presName="Name35" presStyleLbl="parChTrans1D4" presStyleIdx="1" presStyleCnt="9"/>
+      <dgm:spPr/>
+    </dgm:pt>
+    <dgm:pt modelId="{D63B5FF3-DA40-42BB-9B92-A2E3F6845463}" type="pres">
+      <dgm:prSet presAssocID="{8DC271EB-F0DA-4E95-9F2D-02FD69A107A3}" presName="hierRoot2" presStyleCnt="0">
         <dgm:presLayoutVars>
           <dgm:hierBranch val="init"/>
         </dgm:presLayoutVars>
       </dgm:prSet>
       <dgm:spPr/>
     </dgm:pt>
-    <dgm:pt modelId="{83027313-BB3D-461F-9B81-C6A594C35BA7}" type="pres">
-      <dgm:prSet presAssocID="{987A4C4F-D8DC-4A92-B3DD-8B43875C06FB}" presName="rootComposite" presStyleCnt="0"/>
-      <dgm:spPr/>
-    </dgm:pt>
-    <dgm:pt modelId="{6D238CB3-7E83-4CEF-9C15-32FD790D0E01}" type="pres">
-      <dgm:prSet presAssocID="{987A4C4F-D8DC-4A92-B3DD-8B43875C06FB}" presName="rootText" presStyleLbl="node4" presStyleIdx="0" presStyleCnt="7">
+    <dgm:pt modelId="{CC169AA6-C224-45C8-835D-EAE54D1BB8C2}" type="pres">
+      <dgm:prSet presAssocID="{8DC271EB-F0DA-4E95-9F2D-02FD69A107A3}" presName="rootComposite" presStyleCnt="0"/>
+      <dgm:spPr/>
+    </dgm:pt>
+    <dgm:pt modelId="{A47AA4A3-E18B-47BD-B41C-4EE65BF969C7}" type="pres">
+      <dgm:prSet presAssocID="{8DC271EB-F0DA-4E95-9F2D-02FD69A107A3}" presName="rootText" presStyleLbl="node4" presStyleIdx="1" presStyleCnt="9">
         <dgm:presLayoutVars>
           <dgm:chPref val="3"/>
         </dgm:presLayoutVars>
       </dgm:prSet>
       <dgm:spPr/>
     </dgm:pt>
-    <dgm:pt modelId="{925D9B9F-96BF-4612-8944-787E119060E1}" type="pres">
-      <dgm:prSet presAssocID="{987A4C4F-D8DC-4A92-B3DD-8B43875C06FB}" presName="rootConnector" presStyleLbl="node4" presStyleIdx="0" presStyleCnt="7"/>
-      <dgm:spPr/>
-    </dgm:pt>
-    <dgm:pt modelId="{FA8E649E-1C20-44AC-9F66-E50C17535881}" type="pres">
-      <dgm:prSet presAssocID="{987A4C4F-D8DC-4A92-B3DD-8B43875C06FB}" presName="hierChild4" presStyleCnt="0"/>
+    <dgm:pt modelId="{2EBF031F-0C6C-471F-8961-63B4746B85C4}" type="pres">
+      <dgm:prSet presAssocID="{8DC271EB-F0DA-4E95-9F2D-02FD69A107A3}" presName="rootConnector" presStyleLbl="node4" presStyleIdx="1" presStyleCnt="9"/>
+      <dgm:spPr/>
+    </dgm:pt>
+    <dgm:pt modelId="{A9FAAF0D-2CA4-4648-9B3C-591F78AEE1C0}" type="pres">
+      <dgm:prSet presAssocID="{8DC271EB-F0DA-4E95-9F2D-02FD69A107A3}" presName="hierChild4" presStyleCnt="0"/>
+      <dgm:spPr/>
+    </dgm:pt>
+    <dgm:pt modelId="{644E78AF-8B8A-40E4-96C3-7A2C36CB6A79}" type="pres">
+      <dgm:prSet presAssocID="{8DC271EB-F0DA-4E95-9F2D-02FD69A107A3}" presName="hierChild5" presStyleCnt="0"/>
+      <dgm:spPr/>
+    </dgm:pt>
+    <dgm:pt modelId="{07ED8282-8CE4-4F6E-A76D-19FC74F8799C}" type="pres">
+      <dgm:prSet presAssocID="{7FEADECF-D16F-43FE-A9F6-12A9FBAE97B0}" presName="Name35" presStyleLbl="parChTrans1D4" presStyleIdx="2" presStyleCnt="9"/>
+      <dgm:spPr/>
+    </dgm:pt>
+    <dgm:pt modelId="{3339B292-F663-4169-B8C1-F0B95A876123}" type="pres">
+      <dgm:prSet presAssocID="{CC01468C-CCA0-439D-8B71-687D1B491F3B}" presName="hierRoot2" presStyleCnt="0">
+        <dgm:presLayoutVars>
+          <dgm:hierBranch/>
+        </dgm:presLayoutVars>
+      </dgm:prSet>
+      <dgm:spPr/>
+    </dgm:pt>
+    <dgm:pt modelId="{700D952C-1802-4D36-915C-72CC47AF75C2}" type="pres">
+      <dgm:prSet presAssocID="{CC01468C-CCA0-439D-8B71-687D1B491F3B}" presName="rootComposite" presStyleCnt="0"/>
+      <dgm:spPr/>
+    </dgm:pt>
+    <dgm:pt modelId="{1C9F1630-D30E-4D5A-9709-787946B1BF7E}" type="pres">
+      <dgm:prSet presAssocID="{CC01468C-CCA0-439D-8B71-687D1B491F3B}" presName="rootText" presStyleLbl="node4" presStyleIdx="2" presStyleCnt="9">
+        <dgm:presLayoutVars>
+          <dgm:chPref val="3"/>
+        </dgm:presLayoutVars>
+      </dgm:prSet>
+      <dgm:spPr/>
+    </dgm:pt>
+    <dgm:pt modelId="{4E7C643B-C694-4556-A6E0-3FAB7ED219F1}" type="pres">
+      <dgm:prSet presAssocID="{CC01468C-CCA0-439D-8B71-687D1B491F3B}" presName="rootConnector" presStyleLbl="node4" presStyleIdx="2" presStyleCnt="9"/>
+      <dgm:spPr/>
+    </dgm:pt>
+    <dgm:pt modelId="{B204F9AD-F81C-4146-8353-9CBEE71632B4}" type="pres">
+      <dgm:prSet presAssocID="{CC01468C-CCA0-439D-8B71-687D1B491F3B}" presName="hierChild4" presStyleCnt="0"/>
+      <dgm:spPr/>
+    </dgm:pt>
+    <dgm:pt modelId="{15B3D721-87F7-4BDC-BA56-0717080D6F0C}" type="pres">
+      <dgm:prSet presAssocID="{5DB2CD04-6CB0-4273-B036-16FA7DCBDB92}" presName="Name35" presStyleLbl="parChTrans1D4" presStyleIdx="3" presStyleCnt="9"/>
+      <dgm:spPr/>
+    </dgm:pt>
+    <dgm:pt modelId="{FDFE6658-8EEC-4521-AB7C-80EFDFA51C40}" type="pres">
+      <dgm:prSet presAssocID="{DBC56A2A-1995-47EB-B9EE-2C8428AC0406}" presName="hierRoot2" presStyleCnt="0">
+        <dgm:presLayoutVars>
+          <dgm:hierBranch val="init"/>
+        </dgm:presLayoutVars>
+      </dgm:prSet>
+      <dgm:spPr/>
+    </dgm:pt>
+    <dgm:pt modelId="{6F0CB952-86A2-4B5F-B8B9-982351278C42}" type="pres">
+      <dgm:prSet presAssocID="{DBC56A2A-1995-47EB-B9EE-2C8428AC0406}" presName="rootComposite" presStyleCnt="0"/>
+      <dgm:spPr/>
+    </dgm:pt>
+    <dgm:pt modelId="{CD6EBBBD-7FCC-4C07-BBFD-D239E2F5CF33}" type="pres">
+      <dgm:prSet presAssocID="{DBC56A2A-1995-47EB-B9EE-2C8428AC0406}" presName="rootText" presStyleLbl="node4" presStyleIdx="3" presStyleCnt="9">
+        <dgm:presLayoutVars>
+          <dgm:chPref val="3"/>
+        </dgm:presLayoutVars>
+      </dgm:prSet>
+      <dgm:spPr/>
+    </dgm:pt>
+    <dgm:pt modelId="{EE8FDB0A-870A-451F-AFC2-F007B3A864BC}" type="pres">
+      <dgm:prSet presAssocID="{DBC56A2A-1995-47EB-B9EE-2C8428AC0406}" presName="rootConnector" presStyleLbl="node4" presStyleIdx="3" presStyleCnt="9"/>
+      <dgm:spPr/>
+    </dgm:pt>
+    <dgm:pt modelId="{AF6E61B4-E4C5-40EE-8123-50CA22E3A564}" type="pres">
+      <dgm:prSet presAssocID="{DBC56A2A-1995-47EB-B9EE-2C8428AC0406}" presName="hierChild4" presStyleCnt="0"/>
+      <dgm:spPr/>
+    </dgm:pt>
+    <dgm:pt modelId="{AFD4AE65-DE00-4575-B3F1-D2F4095BA907}" type="pres">
+      <dgm:prSet presAssocID="{DBC56A2A-1995-47EB-B9EE-2C8428AC0406}" presName="hierChild5" presStyleCnt="0"/>
+      <dgm:spPr/>
+    </dgm:pt>
+    <dgm:pt modelId="{96A053E3-3C38-4EDC-9B5D-9CAF7F6B2900}" type="pres">
+      <dgm:prSet presAssocID="{FBEF849D-3DF6-4757-9EBF-420428F05768}" presName="Name35" presStyleLbl="parChTrans1D4" presStyleIdx="4" presStyleCnt="9"/>
+      <dgm:spPr/>
+    </dgm:pt>
+    <dgm:pt modelId="{EB19E916-A6F8-4C23-A80D-62D8AE105BDE}" type="pres">
+      <dgm:prSet presAssocID="{FCFFF408-B1EB-4BC7-A1AD-3E779F68690C}" presName="hierRoot2" presStyleCnt="0">
+        <dgm:presLayoutVars>
+          <dgm:hierBranch val="init"/>
+        </dgm:presLayoutVars>
+      </dgm:prSet>
+      <dgm:spPr/>
+    </dgm:pt>
+    <dgm:pt modelId="{1FABB33D-30C4-48C3-9503-428F42077526}" type="pres">
+      <dgm:prSet presAssocID="{FCFFF408-B1EB-4BC7-A1AD-3E779F68690C}" presName="rootComposite" presStyleCnt="0"/>
+      <dgm:spPr/>
+    </dgm:pt>
+    <dgm:pt modelId="{8404839E-47A5-4717-ADB4-C5BE5F878422}" type="pres">
+      <dgm:prSet presAssocID="{FCFFF408-B1EB-4BC7-A1AD-3E779F68690C}" presName="rootText" presStyleLbl="node4" presStyleIdx="4" presStyleCnt="9">
+        <dgm:presLayoutVars>
+          <dgm:chPref val="3"/>
+        </dgm:presLayoutVars>
+      </dgm:prSet>
+      <dgm:spPr/>
+    </dgm:pt>
+    <dgm:pt modelId="{5878943B-1822-4D95-B92C-F17E8C5F550F}" type="pres">
+      <dgm:prSet presAssocID="{FCFFF408-B1EB-4BC7-A1AD-3E779F68690C}" presName="rootConnector" presStyleLbl="node4" presStyleIdx="4" presStyleCnt="9"/>
+      <dgm:spPr/>
+    </dgm:pt>
+    <dgm:pt modelId="{A1B67678-46BF-4997-BE4D-8A5E8D114F48}" type="pres">
+      <dgm:prSet presAssocID="{FCFFF408-B1EB-4BC7-A1AD-3E779F68690C}" presName="hierChild4" presStyleCnt="0"/>
+      <dgm:spPr/>
+    </dgm:pt>
+    <dgm:pt modelId="{996EDB70-1220-49C7-8F30-A81281127E06}" type="pres">
+      <dgm:prSet presAssocID="{FCFFF408-B1EB-4BC7-A1AD-3E779F68690C}" presName="hierChild5" presStyleCnt="0"/>
+      <dgm:spPr/>
+    </dgm:pt>
+    <dgm:pt modelId="{422A1072-BB75-4ECD-8460-37BB26DCA3A0}" type="pres">
+      <dgm:prSet presAssocID="{CC01468C-CCA0-439D-8B71-687D1B491F3B}" presName="hierChild5" presStyleCnt="0"/>
       <dgm:spPr/>
     </dgm:pt>
     <dgm:pt modelId="{E03AF161-E8EA-4136-AF37-C5961B282CF5}" type="pres">
@@ -2407,7 +2551,7 @@
       <dgm:spPr/>
     </dgm:pt>
     <dgm:pt modelId="{C9A6663E-C949-4EA5-9466-AE16CF25FB5A}" type="pres">
-      <dgm:prSet presAssocID="{1DC64D0C-AF6D-4DD9-AE34-D252399F4C26}" presName="Name35" presStyleLbl="parChTrans1D4" presStyleIdx="1" presStyleCnt="7"/>
+      <dgm:prSet presAssocID="{1DC64D0C-AF6D-4DD9-AE34-D252399F4C26}" presName="Name35" presStyleLbl="parChTrans1D4" presStyleIdx="5" presStyleCnt="9"/>
       <dgm:spPr/>
     </dgm:pt>
     <dgm:pt modelId="{A4B1006D-C0F7-4C1C-8D93-3B11ED22DFE0}" type="pres">
@@ -2423,7 +2567,7 @@
       <dgm:spPr/>
     </dgm:pt>
     <dgm:pt modelId="{D2A85EDB-0FBD-4D1D-96EA-A2C0C74DADA2}" type="pres">
-      <dgm:prSet presAssocID="{125682EE-9188-414D-9EE5-AB924CED8F24}" presName="rootText" presStyleLbl="node4" presStyleIdx="1" presStyleCnt="7">
+      <dgm:prSet presAssocID="{125682EE-9188-414D-9EE5-AB924CED8F24}" presName="rootText" presStyleLbl="node4" presStyleIdx="5" presStyleCnt="9">
         <dgm:presLayoutVars>
           <dgm:chPref val="3"/>
         </dgm:presLayoutVars>
@@ -2431,7 +2575,7 @@
       <dgm:spPr/>
     </dgm:pt>
     <dgm:pt modelId="{AE3A7147-5F34-4997-81DC-E851E54C992D}" type="pres">
-      <dgm:prSet presAssocID="{125682EE-9188-414D-9EE5-AB924CED8F24}" presName="rootConnector" presStyleLbl="node4" presStyleIdx="1" presStyleCnt="7"/>
+      <dgm:prSet presAssocID="{125682EE-9188-414D-9EE5-AB924CED8F24}" presName="rootConnector" presStyleLbl="node4" presStyleIdx="5" presStyleCnt="9"/>
       <dgm:spPr/>
     </dgm:pt>
     <dgm:pt modelId="{F580ADCE-068F-49E3-8606-A87235EA51B4}" type="pres">
@@ -2442,76 +2586,8 @@
       <dgm:prSet presAssocID="{125682EE-9188-414D-9EE5-AB924CED8F24}" presName="hierChild5" presStyleCnt="0"/>
       <dgm:spPr/>
     </dgm:pt>
-    <dgm:pt modelId="{9B3B3B58-1E8D-465C-8FBF-C1E6EB3F7188}" type="pres">
-      <dgm:prSet presAssocID="{8ADA8D1F-168E-4E3F-AD36-93CA64D8C1E4}" presName="Name35" presStyleLbl="parChTrans1D4" presStyleIdx="2" presStyleCnt="7"/>
-      <dgm:spPr/>
-    </dgm:pt>
-    <dgm:pt modelId="{2367EAD4-FBFD-42A1-8F3E-EDAF46BC7F3D}" type="pres">
-      <dgm:prSet presAssocID="{C57473EB-4B19-4EB0-A4DA-0325B6C0E85B}" presName="hierRoot2" presStyleCnt="0">
-        <dgm:presLayoutVars>
-          <dgm:hierBranch/>
-        </dgm:presLayoutVars>
-      </dgm:prSet>
-      <dgm:spPr/>
-    </dgm:pt>
-    <dgm:pt modelId="{B8204411-9D3C-46CB-B93F-A61E1FBF735E}" type="pres">
-      <dgm:prSet presAssocID="{C57473EB-4B19-4EB0-A4DA-0325B6C0E85B}" presName="rootComposite" presStyleCnt="0"/>
-      <dgm:spPr/>
-    </dgm:pt>
-    <dgm:pt modelId="{3C20CED6-D199-4399-8783-23925AEE65D4}" type="pres">
-      <dgm:prSet presAssocID="{C57473EB-4B19-4EB0-A4DA-0325B6C0E85B}" presName="rootText" presStyleLbl="node4" presStyleIdx="2" presStyleCnt="7">
-        <dgm:presLayoutVars>
-          <dgm:chPref val="3"/>
-        </dgm:presLayoutVars>
-      </dgm:prSet>
-      <dgm:spPr/>
-    </dgm:pt>
-    <dgm:pt modelId="{C6AE5C5B-58FC-45D0-95F9-EE0C19CF942E}" type="pres">
-      <dgm:prSet presAssocID="{C57473EB-4B19-4EB0-A4DA-0325B6C0E85B}" presName="rootConnector" presStyleLbl="node4" presStyleIdx="2" presStyleCnt="7"/>
-      <dgm:spPr/>
-    </dgm:pt>
-    <dgm:pt modelId="{893C6436-5BF5-4A8D-9231-E9A86DA1893C}" type="pres">
-      <dgm:prSet presAssocID="{C57473EB-4B19-4EB0-A4DA-0325B6C0E85B}" presName="hierChild4" presStyleCnt="0"/>
-      <dgm:spPr/>
-    </dgm:pt>
-    <dgm:pt modelId="{8008317E-2422-4954-9DD9-CE03CEB247F9}" type="pres">
-      <dgm:prSet presAssocID="{069691BA-C9D5-4399-B9CF-5A29449AD065}" presName="Name35" presStyleLbl="parChTrans1D4" presStyleIdx="3" presStyleCnt="7"/>
-      <dgm:spPr/>
-    </dgm:pt>
-    <dgm:pt modelId="{51D26E8C-E1EA-4664-9FF6-3DAC8B92B45A}" type="pres">
-      <dgm:prSet presAssocID="{993B3F7D-2E13-45D6-81ED-B5327F7B0EC8}" presName="hierRoot2" presStyleCnt="0">
-        <dgm:presLayoutVars>
-          <dgm:hierBranch val="l"/>
-        </dgm:presLayoutVars>
-      </dgm:prSet>
-      <dgm:spPr/>
-    </dgm:pt>
-    <dgm:pt modelId="{FDBB83DD-3045-4670-AF03-278DC67FF23D}" type="pres">
-      <dgm:prSet presAssocID="{993B3F7D-2E13-45D6-81ED-B5327F7B0EC8}" presName="rootComposite" presStyleCnt="0"/>
-      <dgm:spPr/>
-    </dgm:pt>
-    <dgm:pt modelId="{880B29B0-0931-46ED-AF68-EEB1EB70B7E8}" type="pres">
-      <dgm:prSet presAssocID="{993B3F7D-2E13-45D6-81ED-B5327F7B0EC8}" presName="rootText" presStyleLbl="node4" presStyleIdx="3" presStyleCnt="7">
-        <dgm:presLayoutVars>
-          <dgm:chPref val="3"/>
-        </dgm:presLayoutVars>
-      </dgm:prSet>
-      <dgm:spPr/>
-    </dgm:pt>
-    <dgm:pt modelId="{37D02AFB-4457-41A2-96E0-D9F4A36252B1}" type="pres">
-      <dgm:prSet presAssocID="{993B3F7D-2E13-45D6-81ED-B5327F7B0EC8}" presName="rootConnector" presStyleLbl="node4" presStyleIdx="3" presStyleCnt="7"/>
-      <dgm:spPr/>
-    </dgm:pt>
-    <dgm:pt modelId="{528C060A-B43B-4B64-9DDE-BAB799D7E746}" type="pres">
-      <dgm:prSet presAssocID="{993B3F7D-2E13-45D6-81ED-B5327F7B0EC8}" presName="hierChild4" presStyleCnt="0"/>
-      <dgm:spPr/>
-    </dgm:pt>
-    <dgm:pt modelId="{5D39BD41-4850-44F2-9A77-9274A68DD96F}" type="pres">
-      <dgm:prSet presAssocID="{993B3F7D-2E13-45D6-81ED-B5327F7B0EC8}" presName="hierChild5" presStyleCnt="0"/>
-      <dgm:spPr/>
-    </dgm:pt>
     <dgm:pt modelId="{F2FC4543-738F-47D5-86C6-3B573E98141E}" type="pres">
-      <dgm:prSet presAssocID="{9D60AEB8-26E1-4284-A0B6-FDFBD30FB682}" presName="Name35" presStyleLbl="parChTrans1D4" presStyleIdx="4" presStyleCnt="7"/>
+      <dgm:prSet presAssocID="{9D60AEB8-26E1-4284-A0B6-FDFBD30FB682}" presName="Name35" presStyleLbl="parChTrans1D4" presStyleIdx="6" presStyleCnt="9"/>
       <dgm:spPr/>
     </dgm:pt>
     <dgm:pt modelId="{16EC1450-B279-4395-9DAC-AB3C5F223618}" type="pres">
@@ -2527,7 +2603,7 @@
       <dgm:spPr/>
     </dgm:pt>
     <dgm:pt modelId="{45F06628-C188-4241-8D80-17E1D9C1056A}" type="pres">
-      <dgm:prSet presAssocID="{BBC8E53D-095B-43C8-B122-6C44AB9466D1}" presName="rootText" presStyleLbl="node4" presStyleIdx="4" presStyleCnt="7">
+      <dgm:prSet presAssocID="{BBC8E53D-095B-43C8-B122-6C44AB9466D1}" presName="rootText" presStyleLbl="node4" presStyleIdx="6" presStyleCnt="9">
         <dgm:presLayoutVars>
           <dgm:chPref val="3"/>
         </dgm:presLayoutVars>
@@ -2535,7 +2611,7 @@
       <dgm:spPr/>
     </dgm:pt>
     <dgm:pt modelId="{15A2818E-DCCF-44A3-AAEF-9E3C8D124A38}" type="pres">
-      <dgm:prSet presAssocID="{BBC8E53D-095B-43C8-B122-6C44AB9466D1}" presName="rootConnector" presStyleLbl="node4" presStyleIdx="4" presStyleCnt="7"/>
+      <dgm:prSet presAssocID="{BBC8E53D-095B-43C8-B122-6C44AB9466D1}" presName="rootConnector" presStyleLbl="node4" presStyleIdx="6" presStyleCnt="9"/>
       <dgm:spPr/>
     </dgm:pt>
     <dgm:pt modelId="{88BBB863-B8A4-4201-92F1-997B08192FA3}" type="pres">
@@ -2544,10 +2620,6 @@
     </dgm:pt>
     <dgm:pt modelId="{A58FB78A-C838-43B7-8116-709E62B8C4D9}" type="pres">
       <dgm:prSet presAssocID="{BBC8E53D-095B-43C8-B122-6C44AB9466D1}" presName="hierChild5" presStyleCnt="0"/>
-      <dgm:spPr/>
-    </dgm:pt>
-    <dgm:pt modelId="{24042138-CA85-4889-912D-B3A1020405E9}" type="pres">
-      <dgm:prSet presAssocID="{C57473EB-4B19-4EB0-A4DA-0325B6C0E85B}" presName="hierChild5" presStyleCnt="0"/>
       <dgm:spPr/>
     </dgm:pt>
     <dgm:pt modelId="{28EC3D26-0A5B-422C-9366-2B9082C69C67}" type="pres">
@@ -2731,7 +2803,7 @@
       <dgm:spPr/>
     </dgm:pt>
     <dgm:pt modelId="{362C7F7A-8825-44B8-A29B-BAE66AC85D91}" type="pres">
-      <dgm:prSet presAssocID="{D7826761-0CA2-4872-8A5E-1DA98B7C0E31}" presName="Name35" presStyleLbl="parChTrans1D4" presStyleIdx="5" presStyleCnt="7"/>
+      <dgm:prSet presAssocID="{D7826761-0CA2-4872-8A5E-1DA98B7C0E31}" presName="Name35" presStyleLbl="parChTrans1D4" presStyleIdx="7" presStyleCnt="9"/>
       <dgm:spPr/>
     </dgm:pt>
     <dgm:pt modelId="{897DCC36-0D21-488E-ADC8-8513CA3B7B25}" type="pres">
@@ -2747,7 +2819,7 @@
       <dgm:spPr/>
     </dgm:pt>
     <dgm:pt modelId="{3ABB8790-8291-4B64-8130-8E0506120E4E}" type="pres">
-      <dgm:prSet presAssocID="{6952F415-6A53-478E-90F9-9C61790537D0}" presName="rootText" presStyleLbl="node4" presStyleIdx="5" presStyleCnt="7">
+      <dgm:prSet presAssocID="{6952F415-6A53-478E-90F9-9C61790537D0}" presName="rootText" presStyleLbl="node4" presStyleIdx="7" presStyleCnt="9">
         <dgm:presLayoutVars>
           <dgm:chPref val="3"/>
         </dgm:presLayoutVars>
@@ -2755,7 +2827,7 @@
       <dgm:spPr/>
     </dgm:pt>
     <dgm:pt modelId="{6F9F9003-7989-4EFA-8206-0AF42CE6C0E6}" type="pres">
-      <dgm:prSet presAssocID="{6952F415-6A53-478E-90F9-9C61790537D0}" presName="rootConnector" presStyleLbl="node4" presStyleIdx="5" presStyleCnt="7"/>
+      <dgm:prSet presAssocID="{6952F415-6A53-478E-90F9-9C61790537D0}" presName="rootConnector" presStyleLbl="node4" presStyleIdx="7" presStyleCnt="9"/>
       <dgm:spPr/>
     </dgm:pt>
     <dgm:pt modelId="{9686D6BF-8CD4-402D-804C-34342AF44678}" type="pres">
@@ -2767,7 +2839,7 @@
       <dgm:spPr/>
     </dgm:pt>
     <dgm:pt modelId="{B69C3C8D-8725-43F4-AED0-69FC348067F8}" type="pres">
-      <dgm:prSet presAssocID="{3FD56A4D-1599-4C02-97E5-F5226ACF6888}" presName="Name35" presStyleLbl="parChTrans1D4" presStyleIdx="6" presStyleCnt="7"/>
+      <dgm:prSet presAssocID="{3FD56A4D-1599-4C02-97E5-F5226ACF6888}" presName="Name35" presStyleLbl="parChTrans1D4" presStyleIdx="8" presStyleCnt="9"/>
       <dgm:spPr/>
     </dgm:pt>
     <dgm:pt modelId="{245C529A-9C41-47EE-BC20-30AE1FBED14F}" type="pres">
@@ -2783,7 +2855,7 @@
       <dgm:spPr/>
     </dgm:pt>
     <dgm:pt modelId="{D5686718-4DDB-4996-AC1C-D6E1AA68B3D8}" type="pres">
-      <dgm:prSet presAssocID="{CFBD6D6E-651C-45BF-85C9-AD12A60808FE}" presName="rootText" presStyleLbl="node4" presStyleIdx="6" presStyleCnt="7">
+      <dgm:prSet presAssocID="{CFBD6D6E-651C-45BF-85C9-AD12A60808FE}" presName="rootText" presStyleLbl="node4" presStyleIdx="8" presStyleCnt="9">
         <dgm:presLayoutVars>
           <dgm:chPref val="3"/>
         </dgm:presLayoutVars>
@@ -2791,7 +2863,7 @@
       <dgm:spPr/>
     </dgm:pt>
     <dgm:pt modelId="{4FECAC18-F849-45CC-857E-A975E2DF6677}" type="pres">
-      <dgm:prSet presAssocID="{CFBD6D6E-651C-45BF-85C9-AD12A60808FE}" presName="rootConnector" presStyleLbl="node4" presStyleIdx="6" presStyleCnt="7"/>
+      <dgm:prSet presAssocID="{CFBD6D6E-651C-45BF-85C9-AD12A60808FE}" presName="rootConnector" presStyleLbl="node4" presStyleIdx="8" presStyleCnt="9"/>
       <dgm:spPr/>
     </dgm:pt>
     <dgm:pt modelId="{FEBD99A2-7078-4A05-ABD6-180FD05370C7}" type="pres">
@@ -2817,27 +2889,35 @@
   </dgm:ptLst>
   <dgm:cxnLst>
     <dgm:cxn modelId="{257B0D06-CB2B-4096-85B8-7ACA338B2594}" type="presOf" srcId="{1E417633-2EFB-4AA6-AFBF-201407564FD4}" destId="{DA95CD75-B1AC-4227-BE8F-C1B778BF0489}" srcOrd="0" destOrd="0" presId="urn:microsoft.com/office/officeart/2005/8/layout/orgChart1"/>
+    <dgm:cxn modelId="{9AD5EA06-CB91-4588-BE31-8FC2BEC801A5}" type="presOf" srcId="{BBC8E53D-095B-43C8-B122-6C44AB9466D1}" destId="{15A2818E-DCCF-44A3-AAEF-9E3C8D124A38}" srcOrd="1" destOrd="0" presId="urn:microsoft.com/office/officeart/2005/8/layout/orgChart1"/>
+    <dgm:cxn modelId="{FEEA8D08-DB56-433B-BDEF-D1005DE220BE}" srcId="{CC01468C-CCA0-439D-8B71-687D1B491F3B}" destId="{FCFFF408-B1EB-4BC7-A1AD-3E779F68690C}" srcOrd="1" destOrd="0" parTransId="{FBEF849D-3DF6-4757-9EBF-420428F05768}" sibTransId="{333E1B45-DE73-4486-AA2B-67B20886752B}"/>
     <dgm:cxn modelId="{94E7200F-599A-4C9C-AC4E-7438DF71097D}" srcId="{1990EADF-C97F-4E35-A149-11F734D96DFC}" destId="{2D9361D4-ECF8-46DA-9A41-841DBDEEE7B4}" srcOrd="1" destOrd="0" parTransId="{FF9DF0BC-4D20-49DC-88DF-FD7B1C7CCC21}" sibTransId="{67B84447-8F89-4BD6-B1E7-7F614DDE9748}"/>
+    <dgm:cxn modelId="{6638650F-B463-4991-BA74-883875D55D86}" type="presOf" srcId="{B46FC1E4-82A4-4873-818F-6D27533A6C34}" destId="{67CD7DAB-0D6E-428F-8463-153F7C14A740}" srcOrd="0" destOrd="0" presId="urn:microsoft.com/office/officeart/2005/8/layout/orgChart1"/>
+    <dgm:cxn modelId="{555F1317-F033-4574-90CA-720C56B67C5D}" srcId="{CC01468C-CCA0-439D-8B71-687D1B491F3B}" destId="{DBC56A2A-1995-47EB-B9EE-2C8428AC0406}" srcOrd="0" destOrd="0" parTransId="{5DB2CD04-6CB0-4273-B036-16FA7DCBDB92}" sibTransId="{A6ACF1FA-F7AF-49D2-974B-93BEC9BDC149}"/>
     <dgm:cxn modelId="{1FAADA17-1CD5-493D-9230-8B216A76008F}" srcId="{75649B0C-2766-478B-87EA-0476496FD530}" destId="{125682EE-9188-414D-9EE5-AB924CED8F24}" srcOrd="1" destOrd="0" parTransId="{1DC64D0C-AF6D-4DD9-AE34-D252399F4C26}" sibTransId="{125CE0CB-5F94-4776-925F-14F62C2A3849}"/>
     <dgm:cxn modelId="{BA105C18-6C38-44D7-BE09-4C5CE6D75347}" type="presOf" srcId="{4A0B4FFD-3ECB-46C0-B555-1AB846C0C4C2}" destId="{E8FD6743-745A-4297-B5C9-F6B1C30FB0FF}" srcOrd="0" destOrd="0" presId="urn:microsoft.com/office/officeart/2005/8/layout/orgChart1"/>
+    <dgm:cxn modelId="{554F2A21-1A66-401C-9DBF-C09B3BF5E367}" type="presOf" srcId="{FCFFF408-B1EB-4BC7-A1AD-3E779F68690C}" destId="{5878943B-1822-4D95-B92C-F17E8C5F550F}" srcOrd="1" destOrd="0" presId="urn:microsoft.com/office/officeart/2005/8/layout/orgChart1"/>
     <dgm:cxn modelId="{4FA2C521-C4E8-444D-9DE5-E98717BAE29B}" srcId="{C78CBF4F-3846-41F7-BB5D-8A2C31B3F7A4}" destId="{CFBD6D6E-651C-45BF-85C9-AD12A60808FE}" srcOrd="1" destOrd="0" parTransId="{3FD56A4D-1599-4C02-97E5-F5226ACF6888}" sibTransId="{61C2ABCC-08A5-4B35-9B55-A4208B235459}"/>
+    <dgm:cxn modelId="{B630C322-661E-40EC-9CEC-416185193A60}" type="presOf" srcId="{FBEF849D-3DF6-4757-9EBF-420428F05768}" destId="{96A053E3-3C38-4EDC-9B5D-9CAF7F6B2900}" srcOrd="0" destOrd="0" presId="urn:microsoft.com/office/officeart/2005/8/layout/orgChart1"/>
     <dgm:cxn modelId="{E2E8F822-0974-417D-89C0-51CDBBFFF946}" type="presOf" srcId="{75649B0C-2766-478B-87EA-0476496FD530}" destId="{6347CE52-881B-4E3E-A3F4-BBD0C9781C91}" srcOrd="0" destOrd="0" presId="urn:microsoft.com/office/officeart/2005/8/layout/orgChart1"/>
     <dgm:cxn modelId="{057CD525-B6AD-4725-AC4C-89B06A05FBF4}" type="presOf" srcId="{DAB66BF5-EC47-4D5A-8E23-3B98EB2C07C3}" destId="{F05637D3-0BA2-45FC-842A-BB736B74470C}" srcOrd="0" destOrd="0" presId="urn:microsoft.com/office/officeart/2005/8/layout/orgChart1"/>
     <dgm:cxn modelId="{44486226-0110-4543-BF9A-E856FBE97CC9}" type="presOf" srcId="{C78CBF4F-3846-41F7-BB5D-8A2C31B3F7A4}" destId="{88231722-DA45-4591-9E9B-5E13C24151F6}" srcOrd="0" destOrd="0" presId="urn:microsoft.com/office/officeart/2005/8/layout/orgChart1"/>
     <dgm:cxn modelId="{BC537B26-494F-4DF4-881D-66DEAD8CD70A}" type="presOf" srcId="{60FE8140-FFE8-4766-8F70-0373E4A3812C}" destId="{903E031E-3BC1-4D6B-96B2-CC962075E3DD}" srcOrd="0" destOrd="0" presId="urn:microsoft.com/office/officeart/2005/8/layout/orgChart1"/>
-    <dgm:cxn modelId="{89C33627-76F0-4A94-8E3B-20AC958FDEE0}" type="presOf" srcId="{BBC8E53D-095B-43C8-B122-6C44AB9466D1}" destId="{45F06628-C188-4241-8D80-17E1D9C1056A}" srcOrd="0" destOrd="0" presId="urn:microsoft.com/office/officeart/2005/8/layout/orgChart1"/>
-    <dgm:cxn modelId="{C511B839-943E-434C-97B2-EFF79A5FC81F}" srcId="{C57473EB-4B19-4EB0-A4DA-0325B6C0E85B}" destId="{BBC8E53D-095B-43C8-B122-6C44AB9466D1}" srcOrd="1" destOrd="0" parTransId="{9D60AEB8-26E1-4284-A0B6-FDFBD30FB682}" sibTransId="{8381DA5D-B1EA-47E1-87D9-9161BB65AB5D}"/>
+    <dgm:cxn modelId="{6579112D-5852-47FC-82B3-BE2DFA940ED6}" type="presOf" srcId="{7FEADECF-D16F-43FE-A9F6-12A9FBAE97B0}" destId="{07ED8282-8CE4-4F6E-A76D-19FC74F8799C}" srcOrd="0" destOrd="0" presId="urn:microsoft.com/office/officeart/2005/8/layout/orgChart1"/>
+    <dgm:cxn modelId="{62B6782E-076C-4167-A32B-C94A3EDD0447}" type="presOf" srcId="{CC01468C-CCA0-439D-8B71-687D1B491F3B}" destId="{1C9F1630-D30E-4D5A-9709-787946B1BF7E}" srcOrd="0" destOrd="0" presId="urn:microsoft.com/office/officeart/2005/8/layout/orgChart1"/>
+    <dgm:cxn modelId="{C511B839-943E-434C-97B2-EFF79A5FC81F}" srcId="{75649B0C-2766-478B-87EA-0476496FD530}" destId="{BBC8E53D-095B-43C8-B122-6C44AB9466D1}" srcOrd="2" destOrd="0" parTransId="{9D60AEB8-26E1-4284-A0B6-FDFBD30FB682}" sibTransId="{8381DA5D-B1EA-47E1-87D9-9161BB65AB5D}"/>
     <dgm:cxn modelId="{84BCB53C-2818-4222-B4BC-FA47CA9D5536}" type="presOf" srcId="{6952F415-6A53-478E-90F9-9C61790537D0}" destId="{3ABB8790-8291-4B64-8130-8E0506120E4E}" srcOrd="0" destOrd="0" presId="urn:microsoft.com/office/officeart/2005/8/layout/orgChart1"/>
     <dgm:cxn modelId="{C9A4243F-AEDC-4202-B8EE-4FF36041AF3B}" type="presOf" srcId="{125682EE-9188-414D-9EE5-AB924CED8F24}" destId="{D2A85EDB-0FBD-4D1D-96EA-A2C0C74DADA2}" srcOrd="0" destOrd="0" presId="urn:microsoft.com/office/officeart/2005/8/layout/orgChart1"/>
-    <dgm:cxn modelId="{D7D65F5C-9BF4-42CC-9230-26C410182E97}" srcId="{75649B0C-2766-478B-87EA-0476496FD530}" destId="{C57473EB-4B19-4EB0-A4DA-0325B6C0E85B}" srcOrd="2" destOrd="0" parTransId="{8ADA8D1F-168E-4E3F-AD36-93CA64D8C1E4}" sibTransId="{B3251F00-1E84-4367-8F0B-C120C8C1FE98}"/>
     <dgm:cxn modelId="{B81F3B5D-30F5-4763-9137-FC29CE26AAC6}" type="presOf" srcId="{2D9361D4-ECF8-46DA-9A41-841DBDEEE7B4}" destId="{43C173D0-5400-4640-B0B3-CB9A0AE14205}" srcOrd="1" destOrd="0" presId="urn:microsoft.com/office/officeart/2005/8/layout/orgChart1"/>
+    <dgm:cxn modelId="{8839BB42-9016-4B25-9C2D-372B3F13987C}" type="presOf" srcId="{9D60AEB8-26E1-4284-A0B6-FDFBD30FB682}" destId="{F2FC4543-738F-47D5-86C6-3B573E98141E}" srcOrd="0" destOrd="0" presId="urn:microsoft.com/office/officeart/2005/8/layout/orgChart1"/>
     <dgm:cxn modelId="{35091D44-272C-498D-A576-0B303686A204}" srcId="{9C960261-7077-47AA-9708-6802504BBD6F}" destId="{1990EADF-C97F-4E35-A149-11F734D96DFC}" srcOrd="0" destOrd="0" parTransId="{D98CF1D7-509F-4AC1-9229-953AA21D240F}" sibTransId="{4208BD80-703E-4CAC-BAA7-9015A9A8B728}"/>
     <dgm:cxn modelId="{9F0B4444-C027-47F3-A681-7D1A90A2ACF9}" type="presOf" srcId="{1990EADF-C97F-4E35-A149-11F734D96DFC}" destId="{71EF755E-68BD-4407-8EFF-CF3204F1AD54}" srcOrd="0" destOrd="0" presId="urn:microsoft.com/office/officeart/2005/8/layout/orgChart1"/>
+    <dgm:cxn modelId="{9C848E64-BB0F-42A3-BE81-2CFBF814A7F1}" type="presOf" srcId="{DBC56A2A-1995-47EB-B9EE-2C8428AC0406}" destId="{EE8FDB0A-870A-451F-AFC2-F007B3A864BC}" srcOrd="1" destOrd="0" presId="urn:microsoft.com/office/officeart/2005/8/layout/orgChart1"/>
     <dgm:cxn modelId="{CA7E8766-431A-4795-88D1-84B1F64A69DA}" type="presOf" srcId="{C78CBF4F-3846-41F7-BB5D-8A2C31B3F7A4}" destId="{BE807D06-0442-49EF-AF91-5E22819B8B63}" srcOrd="1" destOrd="0" presId="urn:microsoft.com/office/officeart/2005/8/layout/orgChart1"/>
-    <dgm:cxn modelId="{DA872F47-25BA-4A96-8796-F222284A011E}" srcId="{C57473EB-4B19-4EB0-A4DA-0325B6C0E85B}" destId="{993B3F7D-2E13-45D6-81ED-B5327F7B0EC8}" srcOrd="0" destOrd="0" parTransId="{069691BA-C9D5-4399-B9CF-5A29449AD065}" sibTransId="{F23222F4-7680-4674-9026-32DF399DBB5B}"/>
     <dgm:cxn modelId="{1046F867-70C3-4641-8AEB-935E1B8EFB08}" type="presOf" srcId="{9B1DD443-D3DF-4267-A3DE-1A45346244CF}" destId="{132A4250-851A-49CD-9718-FDFF1CA89A70}" srcOrd="0" destOrd="0" presId="urn:microsoft.com/office/officeart/2005/8/layout/orgChart1"/>
     <dgm:cxn modelId="{1D772869-5F55-4FB4-BDB5-BB565F8A91DD}" srcId="{60FE8140-FFE8-4766-8F70-0373E4A3812C}" destId="{D7BDB84C-6A13-49CC-B58F-FADE352D56E4}" srcOrd="2" destOrd="0" parTransId="{2904811D-FE69-4F0B-A2A8-2D2F05B76097}" sibTransId="{A767D7BD-39C6-4128-9A2A-A32C65D32DF4}"/>
     <dgm:cxn modelId="{986E8869-4AFA-4D2D-8DB6-027AE6A4274E}" type="presOf" srcId="{FF9DF0BC-4D20-49DC-88DF-FD7B1C7CCC21}" destId="{4F05541B-0A83-49BE-ABF8-67FF657CA840}" srcOrd="0" destOrd="0" presId="urn:microsoft.com/office/officeart/2005/8/layout/orgChart1"/>
+    <dgm:cxn modelId="{544D676A-4FFA-427F-962C-D768095A2EA5}" srcId="{987A4C4F-D8DC-4A92-B3DD-8B43875C06FB}" destId="{8DC271EB-F0DA-4E95-9F2D-02FD69A107A3}" srcOrd="0" destOrd="0" parTransId="{B46FC1E4-82A4-4873-818F-6D27533A6C34}" sibTransId="{DCCAF5E8-372A-41B9-9D96-C527B1804D74}"/>
     <dgm:cxn modelId="{8BFEA96C-1FA6-4E33-B8BF-7F4B086500B9}" type="presOf" srcId="{D7BDB84C-6A13-49CC-B58F-FADE352D56E4}" destId="{ADAD2A4C-BBAC-40E8-8870-289F971AA30A}" srcOrd="1" destOrd="0" presId="urn:microsoft.com/office/officeart/2005/8/layout/orgChart1"/>
     <dgm:cxn modelId="{72B36E71-B349-4AC6-868C-0211B41BA4C1}" type="presOf" srcId="{CFBD6D6E-651C-45BF-85C9-AD12A60808FE}" destId="{4FECAC18-F849-45CC-857E-A975E2DF6677}" srcOrd="1" destOrd="0" presId="urn:microsoft.com/office/officeart/2005/8/layout/orgChart1"/>
     <dgm:cxn modelId="{89552D52-A2B2-4394-ADBB-E2D0DEEEEE27}" type="presOf" srcId="{48EEF4F6-7E0F-4DF5-9BDC-F8D727A00E6D}" destId="{B1C0530D-5340-4B1A-855B-AF6AA209F85A}" srcOrd="0" destOrd="0" presId="urn:microsoft.com/office/officeart/2005/8/layout/orgChart1"/>
@@ -2849,33 +2929,33 @@
     <dgm:cxn modelId="{A98A2D7D-4722-444B-A312-8FF88C5B000E}" type="presOf" srcId="{3FD56A4D-1599-4C02-97E5-F5226ACF6888}" destId="{B69C3C8D-8725-43F4-AED0-69FC348067F8}" srcOrd="0" destOrd="0" presId="urn:microsoft.com/office/officeart/2005/8/layout/orgChart1"/>
     <dgm:cxn modelId="{69D8C57E-0C0B-4B67-8D6A-3A7FCA6512CD}" srcId="{60FE8140-FFE8-4766-8F70-0373E4A3812C}" destId="{75649B0C-2766-478B-87EA-0476496FD530}" srcOrd="0" destOrd="0" parTransId="{1E417633-2EFB-4AA6-AFBF-201407564FD4}" sibTransId="{C8EE785F-0B30-43E5-BB1D-F629D7928359}"/>
     <dgm:cxn modelId="{806ABD82-7B43-4E9C-93AC-D2E1DE3E8F98}" type="presOf" srcId="{4A0B4FFD-3ECB-46C0-B555-1AB846C0C4C2}" destId="{109DFDC0-4B81-4AE9-A05D-33098B4F6A0E}" srcOrd="1" destOrd="0" presId="urn:microsoft.com/office/officeart/2005/8/layout/orgChart1"/>
+    <dgm:cxn modelId="{F13F1B84-5977-4002-9A9D-A05B201EA1D6}" type="presOf" srcId="{8DC271EB-F0DA-4E95-9F2D-02FD69A107A3}" destId="{A47AA4A3-E18B-47BD-B41C-4EE65BF969C7}" srcOrd="0" destOrd="0" presId="urn:microsoft.com/office/officeart/2005/8/layout/orgChart1"/>
     <dgm:cxn modelId="{6C0E6284-BB1F-45C1-8E95-5D2B1B0CC2A7}" type="presOf" srcId="{9C960261-7077-47AA-9708-6802504BBD6F}" destId="{A4887DF5-191F-45D6-B24A-4BBA0D10D5DD}" srcOrd="0" destOrd="0" presId="urn:microsoft.com/office/officeart/2005/8/layout/orgChart1"/>
     <dgm:cxn modelId="{4EC5C984-C26E-4ABE-A91E-A3D52A59169C}" srcId="{60FE8140-FFE8-4766-8F70-0373E4A3812C}" destId="{4A0B4FFD-3ECB-46C0-B555-1AB846C0C4C2}" srcOrd="1" destOrd="0" parTransId="{94764990-2D4E-47B7-9A37-0553082A071B}" sibTransId="{6C629ECA-8C2F-4FE0-B236-6FEBD52752DF}"/>
-    <dgm:cxn modelId="{B8B22487-2B19-4098-9BE1-AC15CC8AF14D}" type="presOf" srcId="{069691BA-C9D5-4399-B9CF-5A29449AD065}" destId="{8008317E-2422-4954-9DD9-CE03CEB247F9}" srcOrd="0" destOrd="0" presId="urn:microsoft.com/office/officeart/2005/8/layout/orgChart1"/>
     <dgm:cxn modelId="{5765218F-10AF-409F-A182-18BAF013AD95}" type="presOf" srcId="{E5A7087A-770F-4BEB-AB5C-2AAA9C3BFEB8}" destId="{F0867599-DF9E-4D6C-9A43-BF484EE7B836}" srcOrd="1" destOrd="0" presId="urn:microsoft.com/office/officeart/2005/8/layout/orgChart1"/>
     <dgm:cxn modelId="{955D1190-8EE9-4596-B0CD-5F8FCA0B1B93}" type="presOf" srcId="{987A4C4F-D8DC-4A92-B3DD-8B43875C06FB}" destId="{6D238CB3-7E83-4CEF-9C15-32FD790D0E01}" srcOrd="0" destOrd="0" presId="urn:microsoft.com/office/officeart/2005/8/layout/orgChart1"/>
     <dgm:cxn modelId="{9795C497-5917-41BF-84D6-8AAD83DF2370}" type="presOf" srcId="{94764990-2D4E-47B7-9A37-0553082A071B}" destId="{8A8BBAE5-6CFE-47FC-B330-F7377F898D3B}" srcOrd="0" destOrd="0" presId="urn:microsoft.com/office/officeart/2005/8/layout/orgChart1"/>
     <dgm:cxn modelId="{A57C9299-8323-4ACA-B167-1793AA5B55E3}" srcId="{2D9361D4-ECF8-46DA-9A41-841DBDEEE7B4}" destId="{E5A7087A-770F-4BEB-AB5C-2AAA9C3BFEB8}" srcOrd="0" destOrd="0" parTransId="{DAB66BF5-EC47-4D5A-8E23-3B98EB2C07C3}" sibTransId="{E13C2798-E141-4A68-8830-D87230F28975}"/>
     <dgm:cxn modelId="{5DA93C9A-A239-4B79-AACA-300E5A85B26B}" type="presOf" srcId="{60FE8140-FFE8-4766-8F70-0373E4A3812C}" destId="{23036905-E1D5-43AD-8295-51C813ABFC48}" srcOrd="1" destOrd="0" presId="urn:microsoft.com/office/officeart/2005/8/layout/orgChart1"/>
     <dgm:cxn modelId="{2B4AA89A-B83F-42B5-BE23-69901BCDBCDE}" type="presOf" srcId="{F3576E8B-07A9-4745-91AD-0D57B02C9015}" destId="{F4F8EE54-2360-45C4-B02A-70E047A5AC77}" srcOrd="0" destOrd="0" presId="urn:microsoft.com/office/officeart/2005/8/layout/orgChart1"/>
-    <dgm:cxn modelId="{6FDE6EA0-ABA4-43A2-A22C-23674A9F94F5}" type="presOf" srcId="{C57473EB-4B19-4EB0-A4DA-0325B6C0E85B}" destId="{3C20CED6-D199-4399-8783-23925AEE65D4}" srcOrd="0" destOrd="0" presId="urn:microsoft.com/office/officeart/2005/8/layout/orgChart1"/>
+    <dgm:cxn modelId="{4CB529A2-31B9-4EBF-A524-C5E08358F475}" type="presOf" srcId="{8DC271EB-F0DA-4E95-9F2D-02FD69A107A3}" destId="{2EBF031F-0C6C-471F-8961-63B4746B85C4}" srcOrd="1" destOrd="0" presId="urn:microsoft.com/office/officeart/2005/8/layout/orgChart1"/>
+    <dgm:cxn modelId="{240AD7A7-802F-457F-933B-1E9206049465}" type="presOf" srcId="{BBC8E53D-095B-43C8-B122-6C44AB9466D1}" destId="{45F06628-C188-4241-8D80-17E1D9C1056A}" srcOrd="0" destOrd="0" presId="urn:microsoft.com/office/officeart/2005/8/layout/orgChart1"/>
     <dgm:cxn modelId="{78AB58AD-D3D4-4EF4-97B8-33B553999D50}" type="presOf" srcId="{1990EADF-C97F-4E35-A149-11F734D96DFC}" destId="{C2790828-55E1-4E53-96E2-40654204B5FF}" srcOrd="1" destOrd="0" presId="urn:microsoft.com/office/officeart/2005/8/layout/orgChart1"/>
     <dgm:cxn modelId="{DB5E9CB4-9024-4902-AF30-1A870EC0D993}" srcId="{75649B0C-2766-478B-87EA-0476496FD530}" destId="{987A4C4F-D8DC-4A92-B3DD-8B43875C06FB}" srcOrd="0" destOrd="0" parTransId="{48EEF4F6-7E0F-4DF5-9BDC-F8D727A00E6D}" sibTransId="{6D655B34-4CD9-439B-AFDA-6986DC69735E}"/>
     <dgm:cxn modelId="{F86B91BF-02C3-4A5B-B94B-502A3A63FDA7}" type="presOf" srcId="{1DC64D0C-AF6D-4DD9-AE34-D252399F4C26}" destId="{C9A6663E-C949-4EA5-9466-AE16CF25FB5A}" srcOrd="0" destOrd="0" presId="urn:microsoft.com/office/officeart/2005/8/layout/orgChart1"/>
     <dgm:cxn modelId="{0AFB0BCA-785A-4239-AF48-84E6B8EA9399}" type="presOf" srcId="{CFBD6D6E-651C-45BF-85C9-AD12A60808FE}" destId="{D5686718-4DDB-4996-AC1C-D6E1AA68B3D8}" srcOrd="0" destOrd="0" presId="urn:microsoft.com/office/officeart/2005/8/layout/orgChart1"/>
-    <dgm:cxn modelId="{2E770CD1-B0F7-4787-81AC-B5A494D1114F}" type="presOf" srcId="{993B3F7D-2E13-45D6-81ED-B5327F7B0EC8}" destId="{880B29B0-0931-46ED-AF68-EEB1EB70B7E8}" srcOrd="0" destOrd="0" presId="urn:microsoft.com/office/officeart/2005/8/layout/orgChart1"/>
-    <dgm:cxn modelId="{0216C4D4-93F4-432E-8A7E-DA8E47A85D9D}" type="presOf" srcId="{993B3F7D-2E13-45D6-81ED-B5327F7B0EC8}" destId="{37D02AFB-4457-41A2-96E0-D9F4A36252B1}" srcOrd="1" destOrd="0" presId="urn:microsoft.com/office/officeart/2005/8/layout/orgChart1"/>
     <dgm:cxn modelId="{A87C35DC-D42B-4BB2-9C8F-7853C6F3A077}" srcId="{C78CBF4F-3846-41F7-BB5D-8A2C31B3F7A4}" destId="{6952F415-6A53-478E-90F9-9C61790537D0}" srcOrd="0" destOrd="0" parTransId="{D7826761-0CA2-4872-8A5E-1DA98B7C0E31}" sibTransId="{3F4DBC00-B4FF-42F5-B901-490A0A513997}"/>
     <dgm:cxn modelId="{91EF88DE-E249-4B2F-8D38-05D789C6E6C6}" type="presOf" srcId="{2D9361D4-ECF8-46DA-9A41-841DBDEEE7B4}" destId="{9C5381FC-DD4A-4FF9-A7C8-B5A4F14013CE}" srcOrd="0" destOrd="0" presId="urn:microsoft.com/office/officeart/2005/8/layout/orgChart1"/>
     <dgm:cxn modelId="{52BB7FE0-29BA-42E9-BC52-F7EF2FE1ECB7}" type="presOf" srcId="{987A4C4F-D8DC-4A92-B3DD-8B43875C06FB}" destId="{925D9B9F-96BF-4612-8944-787E119060E1}" srcOrd="1" destOrd="0" presId="urn:microsoft.com/office/officeart/2005/8/layout/orgChart1"/>
-    <dgm:cxn modelId="{AF99DCE7-85CD-4F28-B405-08785E6C6CFC}" type="presOf" srcId="{8ADA8D1F-168E-4E3F-AD36-93CA64D8C1E4}" destId="{9B3B3B58-1E8D-465C-8FBF-C1E6EB3F7188}" srcOrd="0" destOrd="0" presId="urn:microsoft.com/office/officeart/2005/8/layout/orgChart1"/>
+    <dgm:cxn modelId="{EA754DE1-29E3-4CB7-A2F9-F12B1F378C25}" type="presOf" srcId="{FCFFF408-B1EB-4BC7-A1AD-3E779F68690C}" destId="{8404839E-47A5-4717-ADB4-C5BE5F878422}" srcOrd="0" destOrd="0" presId="urn:microsoft.com/office/officeart/2005/8/layout/orgChart1"/>
+    <dgm:cxn modelId="{FA87D6E7-569D-483E-9628-F9D512AFB6B7}" type="presOf" srcId="{5DB2CD04-6CB0-4273-B036-16FA7DCBDB92}" destId="{15B3D721-87F7-4BDC-BA56-0717080D6F0C}" srcOrd="0" destOrd="0" presId="urn:microsoft.com/office/officeart/2005/8/layout/orgChart1"/>
     <dgm:cxn modelId="{8B74EBE8-C887-43DC-AA1F-772F1B96AF18}" type="presOf" srcId="{E5A7087A-770F-4BEB-AB5C-2AAA9C3BFEB8}" destId="{7A62E7E1-ED71-432D-8505-29508CA96938}" srcOrd="0" destOrd="0" presId="urn:microsoft.com/office/officeart/2005/8/layout/orgChart1"/>
-    <dgm:cxn modelId="{2789ADEE-ABC1-4416-B07F-1F6E600D3CF7}" type="presOf" srcId="{9D60AEB8-26E1-4284-A0B6-FDFBD30FB682}" destId="{F2FC4543-738F-47D5-86C6-3B573E98141E}" srcOrd="0" destOrd="0" presId="urn:microsoft.com/office/officeart/2005/8/layout/orgChart1"/>
+    <dgm:cxn modelId="{B29E3DEE-BFB0-45BD-939A-B825C9AE129D}" type="presOf" srcId="{DBC56A2A-1995-47EB-B9EE-2C8428AC0406}" destId="{CD6EBBBD-7FCC-4C07-BBFD-D239E2F5CF33}" srcOrd="0" destOrd="0" presId="urn:microsoft.com/office/officeart/2005/8/layout/orgChart1"/>
+    <dgm:cxn modelId="{9425D8EF-CD6D-4AF6-947C-FEBCAAB2587A}" type="presOf" srcId="{CC01468C-CCA0-439D-8B71-687D1B491F3B}" destId="{4E7C643B-C694-4556-A6E0-3FAB7ED219F1}" srcOrd="1" destOrd="0" presId="urn:microsoft.com/office/officeart/2005/8/layout/orgChart1"/>
     <dgm:cxn modelId="{0EEBE0EF-8F8F-4EC7-8BB4-F96C0ADA057B}" type="presOf" srcId="{2904811D-FE69-4F0B-A2A8-2D2F05B76097}" destId="{23C2D42B-3D65-4939-BA3A-090A43E6CE19}" srcOrd="0" destOrd="0" presId="urn:microsoft.com/office/officeart/2005/8/layout/orgChart1"/>
     <dgm:cxn modelId="{CF2D16F1-DE0A-4B7C-B34E-83E389FBF069}" type="presOf" srcId="{6952F415-6A53-478E-90F9-9C61790537D0}" destId="{6F9F9003-7989-4EFA-8206-0AF42CE6C0E6}" srcOrd="1" destOrd="0" presId="urn:microsoft.com/office/officeart/2005/8/layout/orgChart1"/>
-    <dgm:cxn modelId="{E8C9E0F1-5B04-4233-99CB-3CA0DEC67060}" type="presOf" srcId="{C57473EB-4B19-4EB0-A4DA-0325B6C0E85B}" destId="{C6AE5C5B-58FC-45D0-95F9-EE0C19CF942E}" srcOrd="1" destOrd="0" presId="urn:microsoft.com/office/officeart/2005/8/layout/orgChart1"/>
-    <dgm:cxn modelId="{D09479FC-7409-47E1-A59B-1AB830CB4AF0}" type="presOf" srcId="{BBC8E53D-095B-43C8-B122-6C44AB9466D1}" destId="{15A2818E-DCCF-44A3-AAEF-9E3C8D124A38}" srcOrd="1" destOrd="0" presId="urn:microsoft.com/office/officeart/2005/8/layout/orgChart1"/>
     <dgm:cxn modelId="{E9FE0BFD-177A-4F57-A219-CDACE97B4EDB}" srcId="{1990EADF-C97F-4E35-A149-11F734D96DFC}" destId="{60FE8140-FFE8-4766-8F70-0373E4A3812C}" srcOrd="0" destOrd="0" parTransId="{9B1DD443-D3DF-4267-A3DE-1A45346244CF}" sibTransId="{B145A44A-99E0-4F4B-8E29-27EDAACA4554}"/>
+    <dgm:cxn modelId="{7DCAF5FF-DBA4-4758-A641-077736C366EE}" srcId="{987A4C4F-D8DC-4A92-B3DD-8B43875C06FB}" destId="{CC01468C-CCA0-439D-8B71-687D1B491F3B}" srcOrd="1" destOrd="0" parTransId="{7FEADECF-D16F-43FE-A9F6-12A9FBAE97B0}" sibTransId="{7625CB84-3CC7-4B8E-8855-F4D75FDB2704}"/>
     <dgm:cxn modelId="{3772FB36-61AE-4E30-A780-563098CA892C}" type="presParOf" srcId="{A4887DF5-191F-45D6-B24A-4BBA0D10D5DD}" destId="{31B9493F-5831-45A4-800B-955D6609AD55}" srcOrd="0" destOrd="0" presId="urn:microsoft.com/office/officeart/2005/8/layout/orgChart1"/>
     <dgm:cxn modelId="{575C1766-A74E-4A20-A7BE-A5658A3DD836}" type="presParOf" srcId="{31B9493F-5831-45A4-800B-955D6609AD55}" destId="{D3D78EE2-CEC8-4DBE-B938-B07A873D8155}" srcOrd="0" destOrd="0" presId="urn:microsoft.com/office/officeart/2005/8/layout/orgChart1"/>
     <dgm:cxn modelId="{3AD8D739-E722-4BD9-923F-A8162FE614DE}" type="presParOf" srcId="{D3D78EE2-CEC8-4DBE-B938-B07A873D8155}" destId="{71EF755E-68BD-4407-8EFF-CF3204F1AD54}" srcOrd="0" destOrd="0" presId="urn:microsoft.com/office/officeart/2005/8/layout/orgChart1"/>
@@ -2899,6 +2979,34 @@
     <dgm:cxn modelId="{D8AF6F2D-3749-4ECC-A225-F27453430A13}" type="presParOf" srcId="{83027313-BB3D-461F-9B81-C6A594C35BA7}" destId="{6D238CB3-7E83-4CEF-9C15-32FD790D0E01}" srcOrd="0" destOrd="0" presId="urn:microsoft.com/office/officeart/2005/8/layout/orgChart1"/>
     <dgm:cxn modelId="{A894D4F7-465B-4902-A696-55EB0D116517}" type="presParOf" srcId="{83027313-BB3D-461F-9B81-C6A594C35BA7}" destId="{925D9B9F-96BF-4612-8944-787E119060E1}" srcOrd="1" destOrd="0" presId="urn:microsoft.com/office/officeart/2005/8/layout/orgChart1"/>
     <dgm:cxn modelId="{6FE4EE3F-743F-4A28-9668-929F824C3A31}" type="presParOf" srcId="{2EB3FDDA-68BC-4D27-95AA-19B83444C30B}" destId="{FA8E649E-1C20-44AC-9F66-E50C17535881}" srcOrd="1" destOrd="0" presId="urn:microsoft.com/office/officeart/2005/8/layout/orgChart1"/>
+    <dgm:cxn modelId="{4C4863FA-73EC-4C8A-B09F-80A26CF4E458}" type="presParOf" srcId="{FA8E649E-1C20-44AC-9F66-E50C17535881}" destId="{67CD7DAB-0D6E-428F-8463-153F7C14A740}" srcOrd="0" destOrd="0" presId="urn:microsoft.com/office/officeart/2005/8/layout/orgChart1"/>
+    <dgm:cxn modelId="{FE1DBC65-9183-44D2-B76A-094E2DABFD43}" type="presParOf" srcId="{FA8E649E-1C20-44AC-9F66-E50C17535881}" destId="{D63B5FF3-DA40-42BB-9B92-A2E3F6845463}" srcOrd="1" destOrd="0" presId="urn:microsoft.com/office/officeart/2005/8/layout/orgChart1"/>
+    <dgm:cxn modelId="{F8EB9E27-C192-4032-8905-427C5532FBB3}" type="presParOf" srcId="{D63B5FF3-DA40-42BB-9B92-A2E3F6845463}" destId="{CC169AA6-C224-45C8-835D-EAE54D1BB8C2}" srcOrd="0" destOrd="0" presId="urn:microsoft.com/office/officeart/2005/8/layout/orgChart1"/>
+    <dgm:cxn modelId="{B07116CC-0D57-452C-B63C-C282A3DFEC0A}" type="presParOf" srcId="{CC169AA6-C224-45C8-835D-EAE54D1BB8C2}" destId="{A47AA4A3-E18B-47BD-B41C-4EE65BF969C7}" srcOrd="0" destOrd="0" presId="urn:microsoft.com/office/officeart/2005/8/layout/orgChart1"/>
+    <dgm:cxn modelId="{596DA25E-D46A-47F7-B269-1A3AAD741A1A}" type="presParOf" srcId="{CC169AA6-C224-45C8-835D-EAE54D1BB8C2}" destId="{2EBF031F-0C6C-471F-8961-63B4746B85C4}" srcOrd="1" destOrd="0" presId="urn:microsoft.com/office/officeart/2005/8/layout/orgChart1"/>
+    <dgm:cxn modelId="{241C51EB-A7F3-493A-A4E2-C187A1C8D480}" type="presParOf" srcId="{D63B5FF3-DA40-42BB-9B92-A2E3F6845463}" destId="{A9FAAF0D-2CA4-4648-9B3C-591F78AEE1C0}" srcOrd="1" destOrd="0" presId="urn:microsoft.com/office/officeart/2005/8/layout/orgChart1"/>
+    <dgm:cxn modelId="{4F1EADE0-CD8E-43A7-B661-39951A954445}" type="presParOf" srcId="{D63B5FF3-DA40-42BB-9B92-A2E3F6845463}" destId="{644E78AF-8B8A-40E4-96C3-7A2C36CB6A79}" srcOrd="2" destOrd="0" presId="urn:microsoft.com/office/officeart/2005/8/layout/orgChart1"/>
+    <dgm:cxn modelId="{AE4CFA33-6133-471A-908B-814EBFF91F8A}" type="presParOf" srcId="{FA8E649E-1C20-44AC-9F66-E50C17535881}" destId="{07ED8282-8CE4-4F6E-A76D-19FC74F8799C}" srcOrd="2" destOrd="0" presId="urn:microsoft.com/office/officeart/2005/8/layout/orgChart1"/>
+    <dgm:cxn modelId="{A8694DB4-36D0-454D-B4DB-8BFE1D7479BE}" type="presParOf" srcId="{FA8E649E-1C20-44AC-9F66-E50C17535881}" destId="{3339B292-F663-4169-B8C1-F0B95A876123}" srcOrd="3" destOrd="0" presId="urn:microsoft.com/office/officeart/2005/8/layout/orgChart1"/>
+    <dgm:cxn modelId="{301E830E-3D82-48E1-8443-3B496AF1B8F4}" type="presParOf" srcId="{3339B292-F663-4169-B8C1-F0B95A876123}" destId="{700D952C-1802-4D36-915C-72CC47AF75C2}" srcOrd="0" destOrd="0" presId="urn:microsoft.com/office/officeart/2005/8/layout/orgChart1"/>
+    <dgm:cxn modelId="{6C652889-E1BB-4BA4-AD00-525A3C887A64}" type="presParOf" srcId="{700D952C-1802-4D36-915C-72CC47AF75C2}" destId="{1C9F1630-D30E-4D5A-9709-787946B1BF7E}" srcOrd="0" destOrd="0" presId="urn:microsoft.com/office/officeart/2005/8/layout/orgChart1"/>
+    <dgm:cxn modelId="{9214C86F-A7F3-4FC3-9844-66DA00E16570}" type="presParOf" srcId="{700D952C-1802-4D36-915C-72CC47AF75C2}" destId="{4E7C643B-C694-4556-A6E0-3FAB7ED219F1}" srcOrd="1" destOrd="0" presId="urn:microsoft.com/office/officeart/2005/8/layout/orgChart1"/>
+    <dgm:cxn modelId="{4D244791-64A5-441B-9BD8-746F0C3981AC}" type="presParOf" srcId="{3339B292-F663-4169-B8C1-F0B95A876123}" destId="{B204F9AD-F81C-4146-8353-9CBEE71632B4}" srcOrd="1" destOrd="0" presId="urn:microsoft.com/office/officeart/2005/8/layout/orgChart1"/>
+    <dgm:cxn modelId="{C2D6CBF7-F339-42EC-9FD7-9B3808CD49EE}" type="presParOf" srcId="{B204F9AD-F81C-4146-8353-9CBEE71632B4}" destId="{15B3D721-87F7-4BDC-BA56-0717080D6F0C}" srcOrd="0" destOrd="0" presId="urn:microsoft.com/office/officeart/2005/8/layout/orgChart1"/>
+    <dgm:cxn modelId="{EFE46C11-C6DA-4D61-9FFA-4DCB06AE9447}" type="presParOf" srcId="{B204F9AD-F81C-4146-8353-9CBEE71632B4}" destId="{FDFE6658-8EEC-4521-AB7C-80EFDFA51C40}" srcOrd="1" destOrd="0" presId="urn:microsoft.com/office/officeart/2005/8/layout/orgChart1"/>
+    <dgm:cxn modelId="{BF9BFFE5-D2ED-444C-A802-DC08A0AFDEBD}" type="presParOf" srcId="{FDFE6658-8EEC-4521-AB7C-80EFDFA51C40}" destId="{6F0CB952-86A2-4B5F-B8B9-982351278C42}" srcOrd="0" destOrd="0" presId="urn:microsoft.com/office/officeart/2005/8/layout/orgChart1"/>
+    <dgm:cxn modelId="{06C65CBF-AC8B-4AA2-890D-E032688BE437}" type="presParOf" srcId="{6F0CB952-86A2-4B5F-B8B9-982351278C42}" destId="{CD6EBBBD-7FCC-4C07-BBFD-D239E2F5CF33}" srcOrd="0" destOrd="0" presId="urn:microsoft.com/office/officeart/2005/8/layout/orgChart1"/>
+    <dgm:cxn modelId="{728B4716-9E43-446A-8581-2FC0F4D836AB}" type="presParOf" srcId="{6F0CB952-86A2-4B5F-B8B9-982351278C42}" destId="{EE8FDB0A-870A-451F-AFC2-F007B3A864BC}" srcOrd="1" destOrd="0" presId="urn:microsoft.com/office/officeart/2005/8/layout/orgChart1"/>
+    <dgm:cxn modelId="{766C4ECC-9204-42C2-A1C8-FFF7CE57B821}" type="presParOf" srcId="{FDFE6658-8EEC-4521-AB7C-80EFDFA51C40}" destId="{AF6E61B4-E4C5-40EE-8123-50CA22E3A564}" srcOrd="1" destOrd="0" presId="urn:microsoft.com/office/officeart/2005/8/layout/orgChart1"/>
+    <dgm:cxn modelId="{3961679F-DE9C-41A1-B797-B620A8AC1FF9}" type="presParOf" srcId="{FDFE6658-8EEC-4521-AB7C-80EFDFA51C40}" destId="{AFD4AE65-DE00-4575-B3F1-D2F4095BA907}" srcOrd="2" destOrd="0" presId="urn:microsoft.com/office/officeart/2005/8/layout/orgChart1"/>
+    <dgm:cxn modelId="{6C531061-5A62-496B-BDEE-A7AC68DBB1BA}" type="presParOf" srcId="{B204F9AD-F81C-4146-8353-9CBEE71632B4}" destId="{96A053E3-3C38-4EDC-9B5D-9CAF7F6B2900}" srcOrd="2" destOrd="0" presId="urn:microsoft.com/office/officeart/2005/8/layout/orgChart1"/>
+    <dgm:cxn modelId="{123D0067-0DB4-486A-ABAA-5BA5345AA358}" type="presParOf" srcId="{B204F9AD-F81C-4146-8353-9CBEE71632B4}" destId="{EB19E916-A6F8-4C23-A80D-62D8AE105BDE}" srcOrd="3" destOrd="0" presId="urn:microsoft.com/office/officeart/2005/8/layout/orgChart1"/>
+    <dgm:cxn modelId="{DEC163D8-3B10-4B8E-BF75-76A1B9B3E343}" type="presParOf" srcId="{EB19E916-A6F8-4C23-A80D-62D8AE105BDE}" destId="{1FABB33D-30C4-48C3-9503-428F42077526}" srcOrd="0" destOrd="0" presId="urn:microsoft.com/office/officeart/2005/8/layout/orgChart1"/>
+    <dgm:cxn modelId="{200991F7-627E-4962-A4D9-BEFA4DD692E7}" type="presParOf" srcId="{1FABB33D-30C4-48C3-9503-428F42077526}" destId="{8404839E-47A5-4717-ADB4-C5BE5F878422}" srcOrd="0" destOrd="0" presId="urn:microsoft.com/office/officeart/2005/8/layout/orgChart1"/>
+    <dgm:cxn modelId="{25026719-AF65-40C3-A841-76C686C80806}" type="presParOf" srcId="{1FABB33D-30C4-48C3-9503-428F42077526}" destId="{5878943B-1822-4D95-B92C-F17E8C5F550F}" srcOrd="1" destOrd="0" presId="urn:microsoft.com/office/officeart/2005/8/layout/orgChart1"/>
+    <dgm:cxn modelId="{A9758E85-CEAB-42C4-AD9F-762E45E0C8F9}" type="presParOf" srcId="{EB19E916-A6F8-4C23-A80D-62D8AE105BDE}" destId="{A1B67678-46BF-4997-BE4D-8A5E8D114F48}" srcOrd="1" destOrd="0" presId="urn:microsoft.com/office/officeart/2005/8/layout/orgChart1"/>
+    <dgm:cxn modelId="{5DC466DB-46B4-4B0F-AE9B-DB66F10D66D3}" type="presParOf" srcId="{EB19E916-A6F8-4C23-A80D-62D8AE105BDE}" destId="{996EDB70-1220-49C7-8F30-A81281127E06}" srcOrd="2" destOrd="0" presId="urn:microsoft.com/office/officeart/2005/8/layout/orgChart1"/>
+    <dgm:cxn modelId="{154ED2CB-4A2E-4043-9EFA-6D41D34C34D3}" type="presParOf" srcId="{3339B292-F663-4169-B8C1-F0B95A876123}" destId="{422A1072-BB75-4ECD-8460-37BB26DCA3A0}" srcOrd="2" destOrd="0" presId="urn:microsoft.com/office/officeart/2005/8/layout/orgChart1"/>
     <dgm:cxn modelId="{BFB5C571-3C44-4175-9CC6-3C446D8710AE}" type="presParOf" srcId="{2EB3FDDA-68BC-4D27-95AA-19B83444C30B}" destId="{E03AF161-E8EA-4136-AF37-C5961B282CF5}" srcOrd="2" destOrd="0" presId="urn:microsoft.com/office/officeart/2005/8/layout/orgChart1"/>
     <dgm:cxn modelId="{0E205755-B6D9-4506-A885-AA2AEE3EB763}" type="presParOf" srcId="{4C055196-9DEB-42F8-AA71-69BC482F292B}" destId="{C9A6663E-C949-4EA5-9466-AE16CF25FB5A}" srcOrd="2" destOrd="0" presId="urn:microsoft.com/office/officeart/2005/8/layout/orgChart1"/>
     <dgm:cxn modelId="{EB5C490F-13C0-4554-B046-BC6467F1F9FD}" type="presParOf" srcId="{4C055196-9DEB-42F8-AA71-69BC482F292B}" destId="{A4B1006D-C0F7-4C1C-8D93-3B11ED22DFE0}" srcOrd="3" destOrd="0" presId="urn:microsoft.com/office/officeart/2005/8/layout/orgChart1"/>
@@ -2907,27 +3015,13 @@
     <dgm:cxn modelId="{DE58FB6F-946D-43F2-A768-1CF026B3F184}" type="presParOf" srcId="{58BEF139-1E3B-43ED-8A5A-D77CEB0A0186}" destId="{AE3A7147-5F34-4997-81DC-E851E54C992D}" srcOrd="1" destOrd="0" presId="urn:microsoft.com/office/officeart/2005/8/layout/orgChart1"/>
     <dgm:cxn modelId="{99185695-FDC7-41E1-B940-A066CFDF6081}" type="presParOf" srcId="{A4B1006D-C0F7-4C1C-8D93-3B11ED22DFE0}" destId="{F580ADCE-068F-49E3-8606-A87235EA51B4}" srcOrd="1" destOrd="0" presId="urn:microsoft.com/office/officeart/2005/8/layout/orgChart1"/>
     <dgm:cxn modelId="{1570A93B-FA14-4B91-A6CF-F9461E47EDE6}" type="presParOf" srcId="{A4B1006D-C0F7-4C1C-8D93-3B11ED22DFE0}" destId="{D854F555-1992-45E4-B367-4D36BC290EAD}" srcOrd="2" destOrd="0" presId="urn:microsoft.com/office/officeart/2005/8/layout/orgChart1"/>
-    <dgm:cxn modelId="{548A86A5-1F25-4308-B4FF-1E455F884AF3}" type="presParOf" srcId="{4C055196-9DEB-42F8-AA71-69BC482F292B}" destId="{9B3B3B58-1E8D-465C-8FBF-C1E6EB3F7188}" srcOrd="4" destOrd="0" presId="urn:microsoft.com/office/officeart/2005/8/layout/orgChart1"/>
-    <dgm:cxn modelId="{D4FE46CE-0EFE-4A4E-8C95-130D7EDC1BEB}" type="presParOf" srcId="{4C055196-9DEB-42F8-AA71-69BC482F292B}" destId="{2367EAD4-FBFD-42A1-8F3E-EDAF46BC7F3D}" srcOrd="5" destOrd="0" presId="urn:microsoft.com/office/officeart/2005/8/layout/orgChart1"/>
-    <dgm:cxn modelId="{ABC3CC0E-0A81-4863-8D28-3E4CF05839EF}" type="presParOf" srcId="{2367EAD4-FBFD-42A1-8F3E-EDAF46BC7F3D}" destId="{B8204411-9D3C-46CB-B93F-A61E1FBF735E}" srcOrd="0" destOrd="0" presId="urn:microsoft.com/office/officeart/2005/8/layout/orgChart1"/>
-    <dgm:cxn modelId="{22590067-6B4F-4958-AF5A-D7C244116A81}" type="presParOf" srcId="{B8204411-9D3C-46CB-B93F-A61E1FBF735E}" destId="{3C20CED6-D199-4399-8783-23925AEE65D4}" srcOrd="0" destOrd="0" presId="urn:microsoft.com/office/officeart/2005/8/layout/orgChart1"/>
-    <dgm:cxn modelId="{4F2B2BFF-CB49-4DF5-9D0A-87AF95AB0410}" type="presParOf" srcId="{B8204411-9D3C-46CB-B93F-A61E1FBF735E}" destId="{C6AE5C5B-58FC-45D0-95F9-EE0C19CF942E}" srcOrd="1" destOrd="0" presId="urn:microsoft.com/office/officeart/2005/8/layout/orgChart1"/>
-    <dgm:cxn modelId="{F7B58999-FABB-4240-8932-07F8BB2140A5}" type="presParOf" srcId="{2367EAD4-FBFD-42A1-8F3E-EDAF46BC7F3D}" destId="{893C6436-5BF5-4A8D-9231-E9A86DA1893C}" srcOrd="1" destOrd="0" presId="urn:microsoft.com/office/officeart/2005/8/layout/orgChart1"/>
-    <dgm:cxn modelId="{935081E7-7BB1-474E-A5E7-EFCA3C98950B}" type="presParOf" srcId="{893C6436-5BF5-4A8D-9231-E9A86DA1893C}" destId="{8008317E-2422-4954-9DD9-CE03CEB247F9}" srcOrd="0" destOrd="0" presId="urn:microsoft.com/office/officeart/2005/8/layout/orgChart1"/>
-    <dgm:cxn modelId="{D7D6521C-0732-44A3-894E-0FBB00B5F8CE}" type="presParOf" srcId="{893C6436-5BF5-4A8D-9231-E9A86DA1893C}" destId="{51D26E8C-E1EA-4664-9FF6-3DAC8B92B45A}" srcOrd="1" destOrd="0" presId="urn:microsoft.com/office/officeart/2005/8/layout/orgChart1"/>
-    <dgm:cxn modelId="{6673BDC8-916E-4CFA-A17D-5F4E31A4BE5D}" type="presParOf" srcId="{51D26E8C-E1EA-4664-9FF6-3DAC8B92B45A}" destId="{FDBB83DD-3045-4670-AF03-278DC67FF23D}" srcOrd="0" destOrd="0" presId="urn:microsoft.com/office/officeart/2005/8/layout/orgChart1"/>
-    <dgm:cxn modelId="{B6813B20-A888-4B80-8F3A-D8FA6EE0A0F3}" type="presParOf" srcId="{FDBB83DD-3045-4670-AF03-278DC67FF23D}" destId="{880B29B0-0931-46ED-AF68-EEB1EB70B7E8}" srcOrd="0" destOrd="0" presId="urn:microsoft.com/office/officeart/2005/8/layout/orgChart1"/>
-    <dgm:cxn modelId="{9B5DE9D8-81A5-4BD6-AB02-20B931DDE8DD}" type="presParOf" srcId="{FDBB83DD-3045-4670-AF03-278DC67FF23D}" destId="{37D02AFB-4457-41A2-96E0-D9F4A36252B1}" srcOrd="1" destOrd="0" presId="urn:microsoft.com/office/officeart/2005/8/layout/orgChart1"/>
-    <dgm:cxn modelId="{28AB127F-A648-495A-823A-6C4C9C63267B}" type="presParOf" srcId="{51D26E8C-E1EA-4664-9FF6-3DAC8B92B45A}" destId="{528C060A-B43B-4B64-9DDE-BAB799D7E746}" srcOrd="1" destOrd="0" presId="urn:microsoft.com/office/officeart/2005/8/layout/orgChart1"/>
-    <dgm:cxn modelId="{B1C64461-920C-4624-9498-38DE9DB3ADFC}" type="presParOf" srcId="{51D26E8C-E1EA-4664-9FF6-3DAC8B92B45A}" destId="{5D39BD41-4850-44F2-9A77-9274A68DD96F}" srcOrd="2" destOrd="0" presId="urn:microsoft.com/office/officeart/2005/8/layout/orgChart1"/>
-    <dgm:cxn modelId="{C8E68B05-C55D-4A48-9EA8-391D127B1B4C}" type="presParOf" srcId="{893C6436-5BF5-4A8D-9231-E9A86DA1893C}" destId="{F2FC4543-738F-47D5-86C6-3B573E98141E}" srcOrd="2" destOrd="0" presId="urn:microsoft.com/office/officeart/2005/8/layout/orgChart1"/>
-    <dgm:cxn modelId="{83D4E327-6013-4AA0-A57D-92748F39D1A7}" type="presParOf" srcId="{893C6436-5BF5-4A8D-9231-E9A86DA1893C}" destId="{16EC1450-B279-4395-9DAC-AB3C5F223618}" srcOrd="3" destOrd="0" presId="urn:microsoft.com/office/officeart/2005/8/layout/orgChart1"/>
-    <dgm:cxn modelId="{676FB091-DEDB-4341-9B7E-EF52BB1C8DC3}" type="presParOf" srcId="{16EC1450-B279-4395-9DAC-AB3C5F223618}" destId="{B33ED588-22A8-4C95-8240-FF1F2BA95C33}" srcOrd="0" destOrd="0" presId="urn:microsoft.com/office/officeart/2005/8/layout/orgChart1"/>
-    <dgm:cxn modelId="{11F1ACC0-921E-48CE-868D-3EB9F836D300}" type="presParOf" srcId="{B33ED588-22A8-4C95-8240-FF1F2BA95C33}" destId="{45F06628-C188-4241-8D80-17E1D9C1056A}" srcOrd="0" destOrd="0" presId="urn:microsoft.com/office/officeart/2005/8/layout/orgChart1"/>
-    <dgm:cxn modelId="{3C6B95C5-1C86-4A9D-B98D-08062CF92128}" type="presParOf" srcId="{B33ED588-22A8-4C95-8240-FF1F2BA95C33}" destId="{15A2818E-DCCF-44A3-AAEF-9E3C8D124A38}" srcOrd="1" destOrd="0" presId="urn:microsoft.com/office/officeart/2005/8/layout/orgChart1"/>
-    <dgm:cxn modelId="{CF6029B7-691E-46AE-83AD-7A7CE330966B}" type="presParOf" srcId="{16EC1450-B279-4395-9DAC-AB3C5F223618}" destId="{88BBB863-B8A4-4201-92F1-997B08192FA3}" srcOrd="1" destOrd="0" presId="urn:microsoft.com/office/officeart/2005/8/layout/orgChart1"/>
-    <dgm:cxn modelId="{EBCDD95D-2C51-410A-8143-8D158F22FA21}" type="presParOf" srcId="{16EC1450-B279-4395-9DAC-AB3C5F223618}" destId="{A58FB78A-C838-43B7-8116-709E62B8C4D9}" srcOrd="2" destOrd="0" presId="urn:microsoft.com/office/officeart/2005/8/layout/orgChart1"/>
-    <dgm:cxn modelId="{58C551E6-824B-443E-BBA5-DAE1B05A95D7}" type="presParOf" srcId="{2367EAD4-FBFD-42A1-8F3E-EDAF46BC7F3D}" destId="{24042138-CA85-4889-912D-B3A1020405E9}" srcOrd="2" destOrd="0" presId="urn:microsoft.com/office/officeart/2005/8/layout/orgChart1"/>
+    <dgm:cxn modelId="{0E42AF03-4A46-4AFE-AF0C-2F956E3DA429}" type="presParOf" srcId="{4C055196-9DEB-42F8-AA71-69BC482F292B}" destId="{F2FC4543-738F-47D5-86C6-3B573E98141E}" srcOrd="4" destOrd="0" presId="urn:microsoft.com/office/officeart/2005/8/layout/orgChart1"/>
+    <dgm:cxn modelId="{78E4FBE6-3B70-44A0-9C85-B151319E1B06}" type="presParOf" srcId="{4C055196-9DEB-42F8-AA71-69BC482F292B}" destId="{16EC1450-B279-4395-9DAC-AB3C5F223618}" srcOrd="5" destOrd="0" presId="urn:microsoft.com/office/officeart/2005/8/layout/orgChart1"/>
+    <dgm:cxn modelId="{81E14EC1-321E-49EB-866C-BC1A76352DA9}" type="presParOf" srcId="{16EC1450-B279-4395-9DAC-AB3C5F223618}" destId="{B33ED588-22A8-4C95-8240-FF1F2BA95C33}" srcOrd="0" destOrd="0" presId="urn:microsoft.com/office/officeart/2005/8/layout/orgChart1"/>
+    <dgm:cxn modelId="{19AFD64C-3005-489D-AEF7-DB329789B076}" type="presParOf" srcId="{B33ED588-22A8-4C95-8240-FF1F2BA95C33}" destId="{45F06628-C188-4241-8D80-17E1D9C1056A}" srcOrd="0" destOrd="0" presId="urn:microsoft.com/office/officeart/2005/8/layout/orgChart1"/>
+    <dgm:cxn modelId="{46F805DF-D7EC-4FE3-913C-100FBD2ECA34}" type="presParOf" srcId="{B33ED588-22A8-4C95-8240-FF1F2BA95C33}" destId="{15A2818E-DCCF-44A3-AAEF-9E3C8D124A38}" srcOrd="1" destOrd="0" presId="urn:microsoft.com/office/officeart/2005/8/layout/orgChart1"/>
+    <dgm:cxn modelId="{2BA3B717-D3D8-4FF0-BADE-DE1CF9383AF5}" type="presParOf" srcId="{16EC1450-B279-4395-9DAC-AB3C5F223618}" destId="{88BBB863-B8A4-4201-92F1-997B08192FA3}" srcOrd="1" destOrd="0" presId="urn:microsoft.com/office/officeart/2005/8/layout/orgChart1"/>
+    <dgm:cxn modelId="{F1A2FB5C-3BE4-4259-B6A0-AD7E326DCE2C}" type="presParOf" srcId="{16EC1450-B279-4395-9DAC-AB3C5F223618}" destId="{A58FB78A-C838-43B7-8116-709E62B8C4D9}" srcOrd="2" destOrd="0" presId="urn:microsoft.com/office/officeart/2005/8/layout/orgChart1"/>
     <dgm:cxn modelId="{97B5E527-5B4A-4AE9-8487-3367455C67B7}" type="presParOf" srcId="{1F133ACF-6361-4C16-A68B-E96296B0DD6A}" destId="{28EC3D26-0A5B-422C-9366-2B9082C69C67}" srcOrd="2" destOrd="0" presId="urn:microsoft.com/office/officeart/2005/8/layout/orgChart1"/>
     <dgm:cxn modelId="{BA4B961F-9661-42EA-B991-8D306A99C97B}" type="presParOf" srcId="{F5AEDD07-1593-466A-9892-C1EBA9CABA7B}" destId="{8A8BBAE5-6CFE-47FC-B330-F7377F898D3B}" srcOrd="2" destOrd="0" presId="urn:microsoft.com/office/officeart/2005/8/layout/orgChart1"/>
     <dgm:cxn modelId="{A534B03C-C536-409C-A0E6-82402AD7F925}" type="presParOf" srcId="{F5AEDD07-1593-466A-9892-C1EBA9CABA7B}" destId="{67FCB58D-9CC7-4FF8-971A-D612712323CF}" srcOrd="3" destOrd="0" presId="urn:microsoft.com/office/officeart/2005/8/layout/orgChart1"/>
@@ -3006,8 +3100,8 @@
       </dsp:nvSpPr>
       <dsp:spPr>
         <a:xfrm>
-          <a:off x="4441526" y="1574447"/>
-          <a:ext cx="410214" cy="142388"/>
+          <a:off x="4495678" y="1338983"/>
+          <a:ext cx="380023" cy="131908"/>
         </a:xfrm>
         <a:custGeom>
           <a:avLst/>
@@ -3021,13 +3115,13 @@
                 <a:pt x="0" y="0"/>
               </a:moveTo>
               <a:lnTo>
-                <a:pt x="0" y="71194"/>
+                <a:pt x="0" y="65954"/>
               </a:lnTo>
               <a:lnTo>
-                <a:pt x="410214" y="71194"/>
+                <a:pt x="380023" y="65954"/>
               </a:lnTo>
               <a:lnTo>
-                <a:pt x="410214" y="142388"/>
+                <a:pt x="380023" y="131908"/>
               </a:lnTo>
             </a:path>
           </a:pathLst>
@@ -3067,8 +3161,8 @@
       </dsp:nvSpPr>
       <dsp:spPr>
         <a:xfrm>
-          <a:off x="4031312" y="1574447"/>
-          <a:ext cx="410214" cy="142388"/>
+          <a:off x="4115655" y="1338983"/>
+          <a:ext cx="380023" cy="131908"/>
         </a:xfrm>
         <a:custGeom>
           <a:avLst/>
@@ -3079,16 +3173,16 @@
           <a:pathLst>
             <a:path>
               <a:moveTo>
-                <a:pt x="410214" y="0"/>
+                <a:pt x="380023" y="0"/>
               </a:moveTo>
               <a:lnTo>
-                <a:pt x="410214" y="71194"/>
+                <a:pt x="380023" y="65954"/>
               </a:lnTo>
               <a:lnTo>
-                <a:pt x="0" y="71194"/>
+                <a:pt x="0" y="65954"/>
               </a:lnTo>
               <a:lnTo>
-                <a:pt x="0" y="142388"/>
+                <a:pt x="0" y="131908"/>
               </a:lnTo>
             </a:path>
           </a:pathLst>
@@ -3120,8 +3214,8 @@
       </dsp:nvSpPr>
       <dsp:spPr>
         <a:xfrm>
-          <a:off x="4031312" y="1093039"/>
-          <a:ext cx="410214" cy="142388"/>
+          <a:off x="4115655" y="893005"/>
+          <a:ext cx="380023" cy="131908"/>
         </a:xfrm>
         <a:custGeom>
           <a:avLst/>
@@ -3135,13 +3229,13 @@
                 <a:pt x="0" y="0"/>
               </a:moveTo>
               <a:lnTo>
-                <a:pt x="0" y="71194"/>
+                <a:pt x="0" y="65954"/>
               </a:lnTo>
               <a:lnTo>
-                <a:pt x="410214" y="71194"/>
+                <a:pt x="380023" y="65954"/>
               </a:lnTo>
               <a:lnTo>
-                <a:pt x="410214" y="142388"/>
+                <a:pt x="380023" y="131908"/>
               </a:lnTo>
             </a:path>
           </a:pathLst>
@@ -3181,8 +3275,8 @@
       </dsp:nvSpPr>
       <dsp:spPr>
         <a:xfrm>
-          <a:off x="3621098" y="1093039"/>
-          <a:ext cx="410214" cy="142388"/>
+          <a:off x="3735632" y="893005"/>
+          <a:ext cx="380023" cy="131908"/>
         </a:xfrm>
         <a:custGeom>
           <a:avLst/>
@@ -3193,16 +3287,16 @@
           <a:pathLst>
             <a:path>
               <a:moveTo>
-                <a:pt x="410214" y="0"/>
+                <a:pt x="380023" y="0"/>
               </a:moveTo>
               <a:lnTo>
-                <a:pt x="410214" y="71194"/>
+                <a:pt x="380023" y="65954"/>
               </a:lnTo>
               <a:lnTo>
-                <a:pt x="0" y="71194"/>
+                <a:pt x="0" y="65954"/>
               </a:lnTo>
               <a:lnTo>
-                <a:pt x="0" y="142388"/>
+                <a:pt x="0" y="131908"/>
               </a:lnTo>
             </a:path>
           </a:pathLst>
@@ -3234,8 +3328,8 @@
       </dsp:nvSpPr>
       <dsp:spPr>
         <a:xfrm>
-          <a:off x="3005776" y="611630"/>
-          <a:ext cx="1025535" cy="142388"/>
+          <a:off x="3165597" y="447027"/>
+          <a:ext cx="950058" cy="131908"/>
         </a:xfrm>
         <a:custGeom>
           <a:avLst/>
@@ -3249,13 +3343,13 @@
                 <a:pt x="0" y="0"/>
               </a:moveTo>
               <a:lnTo>
-                <a:pt x="0" y="71194"/>
+                <a:pt x="0" y="65954"/>
               </a:lnTo>
               <a:lnTo>
-                <a:pt x="1025535" y="71194"/>
+                <a:pt x="950058" y="65954"/>
               </a:lnTo>
               <a:lnTo>
-                <a:pt x="1025535" y="142388"/>
+                <a:pt x="950058" y="131908"/>
               </a:lnTo>
             </a:path>
           </a:pathLst>
@@ -3295,8 +3389,8 @@
       </dsp:nvSpPr>
       <dsp:spPr>
         <a:xfrm>
-          <a:off x="1980241" y="1093039"/>
-          <a:ext cx="820428" cy="142388"/>
+          <a:off x="2215539" y="893005"/>
+          <a:ext cx="760046" cy="131908"/>
         </a:xfrm>
         <a:custGeom>
           <a:avLst/>
@@ -3310,13 +3404,13 @@
                 <a:pt x="0" y="0"/>
               </a:moveTo>
               <a:lnTo>
-                <a:pt x="0" y="71194"/>
+                <a:pt x="0" y="65954"/>
               </a:lnTo>
               <a:lnTo>
-                <a:pt x="820428" y="71194"/>
+                <a:pt x="760046" y="65954"/>
               </a:lnTo>
               <a:lnTo>
-                <a:pt x="820428" y="142388"/>
+                <a:pt x="760046" y="131908"/>
               </a:lnTo>
             </a:path>
           </a:pathLst>
@@ -3356,8 +3450,8 @@
       </dsp:nvSpPr>
       <dsp:spPr>
         <a:xfrm>
-          <a:off x="1934521" y="1093039"/>
-          <a:ext cx="91440" cy="142388"/>
+          <a:off x="2169819" y="893005"/>
+          <a:ext cx="91440" cy="131908"/>
         </a:xfrm>
         <a:custGeom>
           <a:avLst/>
@@ -3371,7 +3465,7 @@
                 <a:pt x="45720" y="0"/>
               </a:moveTo>
               <a:lnTo>
-                <a:pt x="45720" y="142388"/>
+                <a:pt x="45720" y="131908"/>
               </a:lnTo>
             </a:path>
           </a:pathLst>
@@ -3403,8 +3497,8 @@
       </dsp:nvSpPr>
       <dsp:spPr>
         <a:xfrm>
-          <a:off x="1980241" y="2055855"/>
-          <a:ext cx="410214" cy="142388"/>
+          <a:off x="1455492" y="1338983"/>
+          <a:ext cx="760046" cy="131908"/>
         </a:xfrm>
         <a:custGeom>
           <a:avLst/>
@@ -3418,13 +3512,13 @@
                 <a:pt x="0" y="0"/>
               </a:moveTo>
               <a:lnTo>
-                <a:pt x="0" y="71194"/>
+                <a:pt x="0" y="65954"/>
               </a:lnTo>
               <a:lnTo>
-                <a:pt x="410214" y="71194"/>
+                <a:pt x="760046" y="65954"/>
               </a:lnTo>
               <a:lnTo>
-                <a:pt x="410214" y="142388"/>
+                <a:pt x="760046" y="131908"/>
               </a:lnTo>
             </a:path>
           </a:pathLst>
@@ -3449,15 +3543,15 @@
         <a:fontRef idx="minor"/>
       </dsp:style>
     </dsp:sp>
-    <dsp:sp modelId="{8008317E-2422-4954-9DD9-CE03CEB247F9}">
+    <dsp:sp modelId="{C9A6663E-C949-4EA5-9466-AE16CF25FB5A}">
       <dsp:nvSpPr>
         <dsp:cNvPr id="0" name=""/>
         <dsp:cNvSpPr/>
       </dsp:nvSpPr>
       <dsp:spPr>
         <a:xfrm>
-          <a:off x="1570026" y="2055855"/>
-          <a:ext cx="410214" cy="142388"/>
+          <a:off x="1409772" y="1338983"/>
+          <a:ext cx="91440" cy="131908"/>
         </a:xfrm>
         <a:custGeom>
           <a:avLst/>
@@ -3468,16 +3562,116 @@
           <a:pathLst>
             <a:path>
               <a:moveTo>
-                <a:pt x="410214" y="0"/>
+                <a:pt x="45720" y="0"/>
               </a:moveTo>
               <a:lnTo>
-                <a:pt x="410214" y="71194"/>
+                <a:pt x="45720" y="131908"/>
+              </a:lnTo>
+            </a:path>
+          </a:pathLst>
+        </a:custGeom>
+        <a:noFill/>
+        <a:ln w="25400" cap="flat" cmpd="sng" algn="ctr">
+          <a:noFill/>
+          <a:prstDash val="solid"/>
+        </a:ln>
+        <a:effectLst/>
+      </dsp:spPr>
+      <dsp:style>
+        <a:lnRef idx="2">
+          <a:scrgbClr r="0" g="0" b="0"/>
+        </a:lnRef>
+        <a:fillRef idx="0">
+          <a:scrgbClr r="0" g="0" b="0"/>
+        </a:fillRef>
+        <a:effectRef idx="0">
+          <a:scrgbClr r="0" g="0" b="0"/>
+        </a:effectRef>
+        <a:fontRef idx="minor"/>
+      </dsp:style>
+    </dsp:sp>
+    <dsp:sp modelId="{96A053E3-3C38-4EDC-9B5D-9CAF7F6B2900}">
+      <dsp:nvSpPr>
+        <dsp:cNvPr id="0" name=""/>
+        <dsp:cNvSpPr/>
+      </dsp:nvSpPr>
+      <dsp:spPr>
+        <a:xfrm>
+          <a:off x="1075469" y="2230938"/>
+          <a:ext cx="380023" cy="131908"/>
+        </a:xfrm>
+        <a:custGeom>
+          <a:avLst/>
+          <a:gdLst/>
+          <a:ahLst/>
+          <a:cxnLst/>
+          <a:rect l="0" t="0" r="0" b="0"/>
+          <a:pathLst>
+            <a:path>
+              <a:moveTo>
+                <a:pt x="0" y="0"/>
+              </a:moveTo>
+              <a:lnTo>
+                <a:pt x="0" y="65954"/>
               </a:lnTo>
               <a:lnTo>
-                <a:pt x="0" y="71194"/>
+                <a:pt x="380023" y="65954"/>
               </a:lnTo>
               <a:lnTo>
-                <a:pt x="0" y="142388"/>
+                <a:pt x="380023" y="131908"/>
+              </a:lnTo>
+            </a:path>
+          </a:pathLst>
+        </a:custGeom>
+        <a:noFill/>
+        <a:ln w="25400" cap="flat" cmpd="sng" algn="ctr">
+          <a:noFill/>
+          <a:prstDash val="solid"/>
+        </a:ln>
+        <a:effectLst/>
+      </dsp:spPr>
+      <dsp:style>
+        <a:lnRef idx="2">
+          <a:scrgbClr r="0" g="0" b="0"/>
+        </a:lnRef>
+        <a:fillRef idx="0">
+          <a:scrgbClr r="0" g="0" b="0"/>
+        </a:fillRef>
+        <a:effectRef idx="0">
+          <a:scrgbClr r="0" g="0" b="0"/>
+        </a:effectRef>
+        <a:fontRef idx="minor"/>
+      </dsp:style>
+    </dsp:sp>
+    <dsp:sp modelId="{15B3D721-87F7-4BDC-BA56-0717080D6F0C}">
+      <dsp:nvSpPr>
+        <dsp:cNvPr id="0" name=""/>
+        <dsp:cNvSpPr/>
+      </dsp:nvSpPr>
+      <dsp:spPr>
+        <a:xfrm>
+          <a:off x="695446" y="2230938"/>
+          <a:ext cx="380023" cy="131908"/>
+        </a:xfrm>
+        <a:custGeom>
+          <a:avLst/>
+          <a:gdLst/>
+          <a:ahLst/>
+          <a:cxnLst/>
+          <a:rect l="0" t="0" r="0" b="0"/>
+          <a:pathLst>
+            <a:path>
+              <a:moveTo>
+                <a:pt x="380023" y="0"/>
+              </a:moveTo>
+              <a:lnTo>
+                <a:pt x="380023" y="65954"/>
+              </a:lnTo>
+              <a:lnTo>
+                <a:pt x="0" y="65954"/>
+              </a:lnTo>
+              <a:lnTo>
+                <a:pt x="0" y="131908"/>
               </a:lnTo>
             </a:path>
           </a:pathLst>
@@ -3510,15 +3704,15 @@
         <a:fontRef idx="minor"/>
       </dsp:style>
     </dsp:sp>
-    <dsp:sp modelId="{9B3B3B58-1E8D-465C-8FBF-C1E6EB3F7188}">
+    <dsp:sp modelId="{07ED8282-8CE4-4F6E-A76D-19FC74F8799C}">
       <dsp:nvSpPr>
         <dsp:cNvPr id="0" name=""/>
         <dsp:cNvSpPr/>
       </dsp:nvSpPr>
       <dsp:spPr>
         <a:xfrm>
-          <a:off x="1159812" y="1574447"/>
-          <a:ext cx="820428" cy="142388"/>
+          <a:off x="695446" y="1784960"/>
+          <a:ext cx="380023" cy="131908"/>
         </a:xfrm>
         <a:custGeom>
           <a:avLst/>
@@ -3532,13 +3726,13 @@
                 <a:pt x="0" y="0"/>
               </a:moveTo>
               <a:lnTo>
-                <a:pt x="0" y="71194"/>
+                <a:pt x="0" y="65954"/>
               </a:lnTo>
               <a:lnTo>
-                <a:pt x="820428" y="71194"/>
+                <a:pt x="380023" y="65954"/>
               </a:lnTo>
               <a:lnTo>
-                <a:pt x="820428" y="142388"/>
+                <a:pt x="380023" y="131908"/>
               </a:lnTo>
             </a:path>
           </a:pathLst>
@@ -3571,15 +3765,15 @@
         <a:fontRef idx="minor"/>
       </dsp:style>
     </dsp:sp>
-    <dsp:sp modelId="{C9A6663E-C949-4EA5-9466-AE16CF25FB5A}">
+    <dsp:sp modelId="{67CD7DAB-0D6E-428F-8463-153F7C14A740}">
       <dsp:nvSpPr>
         <dsp:cNvPr id="0" name=""/>
         <dsp:cNvSpPr/>
       </dsp:nvSpPr>
       <dsp:spPr>
         <a:xfrm>
-          <a:off x="1114092" y="1574447"/>
-          <a:ext cx="91440" cy="142388"/>
+          <a:off x="315423" y="1784960"/>
+          <a:ext cx="380023" cy="131908"/>
         </a:xfrm>
         <a:custGeom>
           <a:avLst/>
@@ -3590,10 +3784,16 @@
           <a:pathLst>
             <a:path>
               <a:moveTo>
-                <a:pt x="45720" y="0"/>
+                <a:pt x="380023" y="0"/>
               </a:moveTo>
               <a:lnTo>
-                <a:pt x="45720" y="142388"/>
+                <a:pt x="380023" y="65954"/>
+              </a:lnTo>
+              <a:lnTo>
+                <a:pt x="0" y="65954"/>
+              </a:lnTo>
+              <a:lnTo>
+                <a:pt x="0" y="131908"/>
               </a:lnTo>
             </a:path>
           </a:pathLst>
@@ -3625,8 +3825,8 @@
       </dsp:nvSpPr>
       <dsp:spPr>
         <a:xfrm>
-          <a:off x="339384" y="1574447"/>
-          <a:ext cx="820428" cy="142388"/>
+          <a:off x="695446" y="1338983"/>
+          <a:ext cx="760046" cy="131908"/>
         </a:xfrm>
         <a:custGeom>
           <a:avLst/>
@@ -3637,16 +3837,16 @@
           <a:pathLst>
             <a:path>
               <a:moveTo>
-                <a:pt x="820428" y="0"/>
+                <a:pt x="760046" y="0"/>
               </a:moveTo>
               <a:lnTo>
-                <a:pt x="820428" y="71194"/>
+                <a:pt x="760046" y="65954"/>
               </a:lnTo>
               <a:lnTo>
-                <a:pt x="0" y="71194"/>
+                <a:pt x="0" y="65954"/>
               </a:lnTo>
               <a:lnTo>
-                <a:pt x="0" y="142388"/>
+                <a:pt x="0" y="131908"/>
               </a:lnTo>
             </a:path>
           </a:pathLst>
@@ -3686,8 +3886,8 @@
       </dsp:nvSpPr>
       <dsp:spPr>
         <a:xfrm>
-          <a:off x="1159812" y="1093039"/>
-          <a:ext cx="820428" cy="142388"/>
+          <a:off x="1455492" y="893005"/>
+          <a:ext cx="760046" cy="131908"/>
         </a:xfrm>
         <a:custGeom>
           <a:avLst/>
@@ -3698,16 +3898,16 @@
           <a:pathLst>
             <a:path>
               <a:moveTo>
-                <a:pt x="820428" y="0"/>
+                <a:pt x="760046" y="0"/>
               </a:moveTo>
               <a:lnTo>
-                <a:pt x="820428" y="71194"/>
+                <a:pt x="760046" y="65954"/>
               </a:lnTo>
               <a:lnTo>
-                <a:pt x="0" y="71194"/>
+                <a:pt x="0" y="65954"/>
               </a:lnTo>
               <a:lnTo>
-                <a:pt x="0" y="142388"/>
+                <a:pt x="0" y="131908"/>
               </a:lnTo>
             </a:path>
           </a:pathLst>
@@ -3747,8 +3947,8 @@
       </dsp:nvSpPr>
       <dsp:spPr>
         <a:xfrm>
-          <a:off x="1980241" y="611630"/>
-          <a:ext cx="1025535" cy="142388"/>
+          <a:off x="2215539" y="447027"/>
+          <a:ext cx="950058" cy="131908"/>
         </a:xfrm>
         <a:custGeom>
           <a:avLst/>
@@ -3759,16 +3959,16 @@
           <a:pathLst>
             <a:path>
               <a:moveTo>
-                <a:pt x="1025535" y="0"/>
+                <a:pt x="950058" y="0"/>
               </a:moveTo>
               <a:lnTo>
-                <a:pt x="1025535" y="71194"/>
+                <a:pt x="950058" y="65954"/>
               </a:lnTo>
               <a:lnTo>
-                <a:pt x="0" y="71194"/>
+                <a:pt x="0" y="65954"/>
               </a:lnTo>
               <a:lnTo>
-                <a:pt x="0" y="142388"/>
+                <a:pt x="0" y="131908"/>
               </a:lnTo>
             </a:path>
           </a:pathLst>
@@ -3808,8 +4008,8 @@
       </dsp:nvSpPr>
       <dsp:spPr>
         <a:xfrm>
-          <a:off x="2666756" y="272610"/>
-          <a:ext cx="678040" cy="339020"/>
+          <a:off x="2851528" y="132958"/>
+          <a:ext cx="628137" cy="314068"/>
         </a:xfrm>
         <a:prstGeom prst="rect">
           <a:avLst/>
@@ -3851,12 +4051,12 @@
         </a:fontRef>
       </dsp:style>
       <dsp:txBody>
-        <a:bodyPr spcFirstLastPara="0" vert="horz" wrap="square" lIns="13970" tIns="13970" rIns="13970" bIns="13970" numCol="1" spcCol="1270" anchor="ctr" anchorCtr="0">
+        <a:bodyPr spcFirstLastPara="0" vert="horz" wrap="square" lIns="12700" tIns="12700" rIns="12700" bIns="12700" numCol="1" spcCol="1270" anchor="ctr" anchorCtr="0">
           <a:noAutofit/>
         </a:bodyPr>
         <a:lstStyle/>
         <a:p>
-          <a:pPr marL="0" lvl="0" indent="0" algn="ctr" defTabSz="977900">
+          <a:pPr marL="0" lvl="0" indent="0" algn="ctr" defTabSz="889000">
             <a:lnSpc>
               <a:spcPct val="90000"/>
             </a:lnSpc>
@@ -3869,14 +4069,14 @@
             <a:buNone/>
           </a:pPr>
           <a:r>
-            <a:rPr lang="en-US" sz="2200" kern="1200"/>
+            <a:rPr lang="en-US" sz="2000" kern="1200"/>
             <a:t>50</a:t>
           </a:r>
         </a:p>
       </dsp:txBody>
       <dsp:txXfrm>
-        <a:off x="2666756" y="272610"/>
-        <a:ext cx="678040" cy="339020"/>
+        <a:off x="2851528" y="132958"/>
+        <a:ext cx="628137" cy="314068"/>
       </dsp:txXfrm>
     </dsp:sp>
     <dsp:sp modelId="{903E031E-3BC1-4D6B-96B2-CC962075E3DD}">
@@ -3886,8 +4086,8 @@
       </dsp:nvSpPr>
       <dsp:spPr>
         <a:xfrm>
-          <a:off x="1641221" y="754019"/>
-          <a:ext cx="678040" cy="339020"/>
+          <a:off x="1901470" y="578936"/>
+          <a:ext cx="628137" cy="314068"/>
         </a:xfrm>
         <a:prstGeom prst="rect">
           <a:avLst/>
@@ -3929,12 +4129,12 @@
         </a:fontRef>
       </dsp:style>
       <dsp:txBody>
-        <a:bodyPr spcFirstLastPara="0" vert="horz" wrap="square" lIns="13970" tIns="13970" rIns="13970" bIns="13970" numCol="1" spcCol="1270" anchor="ctr" anchorCtr="0">
+        <a:bodyPr spcFirstLastPara="0" vert="horz" wrap="square" lIns="12700" tIns="12700" rIns="12700" bIns="12700" numCol="1" spcCol="1270" anchor="ctr" anchorCtr="0">
           <a:noAutofit/>
         </a:bodyPr>
         <a:lstStyle/>
         <a:p>
-          <a:pPr marL="0" lvl="0" indent="0" algn="ctr" defTabSz="977900">
+          <a:pPr marL="0" lvl="0" indent="0" algn="ctr" defTabSz="889000">
             <a:lnSpc>
               <a:spcPct val="90000"/>
             </a:lnSpc>
@@ -3947,14 +4147,14 @@
             <a:buNone/>
           </a:pPr>
           <a:r>
-            <a:rPr lang="en-US" sz="2200" kern="1200"/>
+            <a:rPr lang="en-US" sz="2000" kern="1200"/>
             <a:t>30</a:t>
           </a:r>
         </a:p>
       </dsp:txBody>
       <dsp:txXfrm>
-        <a:off x="1641221" y="754019"/>
-        <a:ext cx="678040" cy="339020"/>
+        <a:off x="1901470" y="578936"/>
+        <a:ext cx="628137" cy="314068"/>
       </dsp:txXfrm>
     </dsp:sp>
     <dsp:sp modelId="{6347CE52-881B-4E3E-A3F4-BBD0C9781C91}">
@@ -3964,8 +4164,8 @@
       </dsp:nvSpPr>
       <dsp:spPr>
         <a:xfrm>
-          <a:off x="820792" y="1235427"/>
-          <a:ext cx="678040" cy="339020"/>
+          <a:off x="1141424" y="1024914"/>
+          <a:ext cx="628137" cy="314068"/>
         </a:xfrm>
         <a:prstGeom prst="rect">
           <a:avLst/>
@@ -4007,12 +4207,12 @@
         </a:fontRef>
       </dsp:style>
       <dsp:txBody>
-        <a:bodyPr spcFirstLastPara="0" vert="horz" wrap="square" lIns="13970" tIns="13970" rIns="13970" bIns="13970" numCol="1" spcCol="1270" anchor="ctr" anchorCtr="0">
+        <a:bodyPr spcFirstLastPara="0" vert="horz" wrap="square" lIns="12700" tIns="12700" rIns="12700" bIns="12700" numCol="1" spcCol="1270" anchor="ctr" anchorCtr="0">
           <a:noAutofit/>
         </a:bodyPr>
         <a:lstStyle/>
         <a:p>
-          <a:pPr marL="0" lvl="0" indent="0" algn="ctr" defTabSz="977900">
+          <a:pPr marL="0" lvl="0" indent="0" algn="ctr" defTabSz="889000">
             <a:lnSpc>
               <a:spcPct val="90000"/>
             </a:lnSpc>
@@ -4025,14 +4225,14 @@
             <a:buNone/>
           </a:pPr>
           <a:r>
-            <a:rPr lang="en-US" sz="2200" kern="1200"/>
+            <a:rPr lang="en-US" sz="2000" kern="1200"/>
             <a:t>25</a:t>
           </a:r>
         </a:p>
       </dsp:txBody>
       <dsp:txXfrm>
-        <a:off x="820792" y="1235427"/>
-        <a:ext cx="678040" cy="339020"/>
+        <a:off x="1141424" y="1024914"/>
+        <a:ext cx="628137" cy="314068"/>
       </dsp:txXfrm>
     </dsp:sp>
     <dsp:sp modelId="{6D238CB3-7E83-4CEF-9C15-32FD790D0E01}">
@@ -4042,8 +4242,8 @@
       </dsp:nvSpPr>
       <dsp:spPr>
         <a:xfrm>
-          <a:off x="364" y="1716835"/>
-          <a:ext cx="678040" cy="339020"/>
+          <a:off x="381377" y="1470891"/>
+          <a:ext cx="628137" cy="314068"/>
         </a:xfrm>
         <a:prstGeom prst="rect">
           <a:avLst/>
@@ -4085,12 +4285,12 @@
         </a:fontRef>
       </dsp:style>
       <dsp:txBody>
-        <a:bodyPr spcFirstLastPara="0" vert="horz" wrap="square" lIns="13970" tIns="13970" rIns="13970" bIns="13970" numCol="1" spcCol="1270" anchor="ctr" anchorCtr="0">
+        <a:bodyPr spcFirstLastPara="0" vert="horz" wrap="square" lIns="12700" tIns="12700" rIns="12700" bIns="12700" numCol="1" spcCol="1270" anchor="ctr" anchorCtr="0">
           <a:noAutofit/>
         </a:bodyPr>
         <a:lstStyle/>
         <a:p>
-          <a:pPr marL="0" lvl="0" indent="0" algn="ctr" defTabSz="977900">
+          <a:pPr marL="0" lvl="0" indent="0" algn="ctr" defTabSz="889000">
             <a:lnSpc>
               <a:spcPct val="90000"/>
             </a:lnSpc>
@@ -4103,25 +4303,25 @@
             <a:buNone/>
           </a:pPr>
           <a:r>
-            <a:rPr lang="en-US" sz="2200" kern="1200"/>
+            <a:rPr lang="en-US" sz="2000" kern="1200"/>
             <a:t>1</a:t>
           </a:r>
         </a:p>
       </dsp:txBody>
       <dsp:txXfrm>
-        <a:off x="364" y="1716835"/>
-        <a:ext cx="678040" cy="339020"/>
+        <a:off x="381377" y="1470891"/>
+        <a:ext cx="628137" cy="314068"/>
       </dsp:txXfrm>
     </dsp:sp>
-    <dsp:sp modelId="{D2A85EDB-0FBD-4D1D-96EA-A2C0C74DADA2}">
+    <dsp:sp modelId="{A47AA4A3-E18B-47BD-B41C-4EE65BF969C7}">
       <dsp:nvSpPr>
         <dsp:cNvPr id="0" name=""/>
         <dsp:cNvSpPr/>
       </dsp:nvSpPr>
       <dsp:spPr>
         <a:xfrm>
-          <a:off x="820792" y="1716835"/>
-          <a:ext cx="678040" cy="339020"/>
+          <a:off x="1354" y="1916869"/>
+          <a:ext cx="628137" cy="314068"/>
         </a:xfrm>
         <a:prstGeom prst="rect">
           <a:avLst/>
@@ -4155,12 +4355,12 @@
         </a:fontRef>
       </dsp:style>
       <dsp:txBody>
-        <a:bodyPr spcFirstLastPara="0" vert="horz" wrap="square" lIns="13970" tIns="13970" rIns="13970" bIns="13970" numCol="1" spcCol="1270" anchor="ctr" anchorCtr="0">
+        <a:bodyPr spcFirstLastPara="0" vert="horz" wrap="square" lIns="12700" tIns="12700" rIns="12700" bIns="12700" numCol="1" spcCol="1270" anchor="ctr" anchorCtr="0">
           <a:noAutofit/>
         </a:bodyPr>
         <a:lstStyle/>
         <a:p>
-          <a:pPr marL="0" lvl="0" indent="0" algn="ctr" defTabSz="977900">
+          <a:pPr marL="0" lvl="0" indent="0" algn="ctr" defTabSz="889000">
             <a:lnSpc>
               <a:spcPct val="90000"/>
             </a:lnSpc>
@@ -4172,23 +4372,23 @@
             </a:spcAft>
             <a:buNone/>
           </a:pPr>
-          <a:endParaRPr lang="en-US" sz="2200" kern="1200"/>
+          <a:endParaRPr lang="en-US" sz="2000" kern="1200"/>
         </a:p>
       </dsp:txBody>
       <dsp:txXfrm>
-        <a:off x="820792" y="1716835"/>
-        <a:ext cx="678040" cy="339020"/>
+        <a:off x="1354" y="1916869"/>
+        <a:ext cx="628137" cy="314068"/>
       </dsp:txXfrm>
     </dsp:sp>
-    <dsp:sp modelId="{3C20CED6-D199-4399-8783-23925AEE65D4}">
+    <dsp:sp modelId="{1C9F1630-D30E-4D5A-9709-787946B1BF7E}">
       <dsp:nvSpPr>
         <dsp:cNvPr id="0" name=""/>
         <dsp:cNvSpPr/>
       </dsp:nvSpPr>
       <dsp:spPr>
         <a:xfrm>
-          <a:off x="1641221" y="1716835"/>
-          <a:ext cx="678040" cy="339020"/>
+          <a:off x="761400" y="1916869"/>
+          <a:ext cx="628137" cy="314068"/>
         </a:xfrm>
         <a:prstGeom prst="rect">
           <a:avLst/>
@@ -4230,12 +4430,12 @@
         </a:fontRef>
       </dsp:style>
       <dsp:txBody>
-        <a:bodyPr spcFirstLastPara="0" vert="horz" wrap="square" lIns="13970" tIns="13970" rIns="13970" bIns="13970" numCol="1" spcCol="1270" anchor="ctr" anchorCtr="0">
+        <a:bodyPr spcFirstLastPara="0" vert="horz" wrap="square" lIns="12700" tIns="12700" rIns="12700" bIns="12700" numCol="1" spcCol="1270" anchor="ctr" anchorCtr="0">
           <a:noAutofit/>
         </a:bodyPr>
         <a:lstStyle/>
         <a:p>
-          <a:pPr marL="0" lvl="0" indent="0" algn="ctr" defTabSz="977900">
+          <a:pPr marL="0" lvl="0" indent="0" algn="ctr" defTabSz="889000">
             <a:lnSpc>
               <a:spcPct val="90000"/>
             </a:lnSpc>
@@ -4248,25 +4448,25 @@
             <a:buNone/>
           </a:pPr>
           <a:r>
-            <a:rPr lang="en-US" sz="2200" kern="1200"/>
+            <a:rPr lang="en-US" sz="2000" kern="1200"/>
             <a:t>7</a:t>
           </a:r>
         </a:p>
       </dsp:txBody>
       <dsp:txXfrm>
-        <a:off x="1641221" y="1716835"/>
-        <a:ext cx="678040" cy="339020"/>
+        <a:off x="761400" y="1916869"/>
+        <a:ext cx="628137" cy="314068"/>
       </dsp:txXfrm>
     </dsp:sp>
-    <dsp:sp modelId="{880B29B0-0931-46ED-AF68-EEB1EB70B7E8}">
+    <dsp:sp modelId="{CD6EBBBD-7FCC-4C07-BBFD-D239E2F5CF33}">
       <dsp:nvSpPr>
         <dsp:cNvPr id="0" name=""/>
         <dsp:cNvSpPr/>
       </dsp:nvSpPr>
       <dsp:spPr>
         <a:xfrm>
-          <a:off x="1231006" y="2198244"/>
-          <a:ext cx="678040" cy="339020"/>
+          <a:off x="381377" y="2362847"/>
+          <a:ext cx="628137" cy="314068"/>
         </a:xfrm>
         <a:prstGeom prst="rect">
           <a:avLst/>
@@ -4308,12 +4508,12 @@
         </a:fontRef>
       </dsp:style>
       <dsp:txBody>
-        <a:bodyPr spcFirstLastPara="0" vert="horz" wrap="square" lIns="13970" tIns="13970" rIns="13970" bIns="13970" numCol="1" spcCol="1270" anchor="ctr" anchorCtr="0">
+        <a:bodyPr spcFirstLastPara="0" vert="horz" wrap="square" lIns="12700" tIns="12700" rIns="12700" bIns="12700" numCol="1" spcCol="1270" anchor="ctr" anchorCtr="0">
           <a:noAutofit/>
         </a:bodyPr>
         <a:lstStyle/>
         <a:p>
-          <a:pPr marL="0" lvl="0" indent="0" algn="ctr" defTabSz="977900">
+          <a:pPr marL="0" lvl="0" indent="0" algn="ctr" defTabSz="889000">
             <a:lnSpc>
               <a:spcPct val="90000"/>
             </a:lnSpc>
@@ -4326,25 +4526,25 @@
             <a:buNone/>
           </a:pPr>
           <a:r>
-            <a:rPr lang="en-US" sz="2200" kern="1200"/>
+            <a:rPr lang="en-US" sz="2000" kern="1200"/>
             <a:t>5</a:t>
           </a:r>
         </a:p>
       </dsp:txBody>
       <dsp:txXfrm>
-        <a:off x="1231006" y="2198244"/>
-        <a:ext cx="678040" cy="339020"/>
+        <a:off x="381377" y="2362847"/>
+        <a:ext cx="628137" cy="314068"/>
       </dsp:txXfrm>
     </dsp:sp>
-    <dsp:sp modelId="{45F06628-C188-4241-8D80-17E1D9C1056A}">
+    <dsp:sp modelId="{8404839E-47A5-4717-ADB4-C5BE5F878422}">
       <dsp:nvSpPr>
         <dsp:cNvPr id="0" name=""/>
         <dsp:cNvSpPr/>
       </dsp:nvSpPr>
       <dsp:spPr>
         <a:xfrm>
-          <a:off x="2051435" y="2198244"/>
-          <a:ext cx="678040" cy="339020"/>
+          <a:off x="1141424" y="2362847"/>
+          <a:ext cx="628137" cy="314068"/>
         </a:xfrm>
         <a:prstGeom prst="rect">
           <a:avLst/>
@@ -4378,12 +4578,12 @@
         </a:fontRef>
       </dsp:style>
       <dsp:txBody>
-        <a:bodyPr spcFirstLastPara="0" vert="horz" wrap="square" lIns="13970" tIns="13970" rIns="13970" bIns="13970" numCol="1" spcCol="1270" anchor="ctr" anchorCtr="0">
+        <a:bodyPr spcFirstLastPara="0" vert="horz" wrap="square" lIns="12700" tIns="12700" rIns="12700" bIns="12700" numCol="1" spcCol="1270" anchor="ctr" anchorCtr="0">
           <a:noAutofit/>
         </a:bodyPr>
         <a:lstStyle/>
         <a:p>
-          <a:pPr marL="0" lvl="0" indent="0" algn="ctr" defTabSz="977900">
+          <a:pPr marL="0" lvl="0" indent="0" algn="ctr" defTabSz="889000">
             <a:lnSpc>
               <a:spcPct val="90000"/>
             </a:lnSpc>
@@ -4395,23 +4595,23 @@
             </a:spcAft>
             <a:buNone/>
           </a:pPr>
-          <a:endParaRPr lang="en-US" sz="2200" kern="1200"/>
+          <a:endParaRPr lang="en-US" sz="2000" kern="1200"/>
         </a:p>
       </dsp:txBody>
       <dsp:txXfrm>
-        <a:off x="2051435" y="2198244"/>
-        <a:ext cx="678040" cy="339020"/>
+        <a:off x="1141424" y="2362847"/>
+        <a:ext cx="628137" cy="314068"/>
       </dsp:txXfrm>
     </dsp:sp>
-    <dsp:sp modelId="{E8FD6743-745A-4297-B5C9-F6B1C30FB0FF}">
+    <dsp:sp modelId="{D2A85EDB-0FBD-4D1D-96EA-A2C0C74DADA2}">
       <dsp:nvSpPr>
         <dsp:cNvPr id="0" name=""/>
         <dsp:cNvSpPr/>
       </dsp:nvSpPr>
       <dsp:spPr>
         <a:xfrm>
-          <a:off x="1641221" y="1235427"/>
-          <a:ext cx="678040" cy="339020"/>
+          <a:off x="1141424" y="1470891"/>
+          <a:ext cx="628137" cy="314068"/>
         </a:xfrm>
         <a:prstGeom prst="rect">
           <a:avLst/>
@@ -4445,12 +4645,12 @@
         </a:fontRef>
       </dsp:style>
       <dsp:txBody>
-        <a:bodyPr spcFirstLastPara="0" vert="horz" wrap="square" lIns="13970" tIns="13970" rIns="13970" bIns="13970" numCol="1" spcCol="1270" anchor="ctr" anchorCtr="0">
+        <a:bodyPr spcFirstLastPara="0" vert="horz" wrap="square" lIns="12700" tIns="12700" rIns="12700" bIns="12700" numCol="1" spcCol="1270" anchor="ctr" anchorCtr="0">
           <a:noAutofit/>
         </a:bodyPr>
         <a:lstStyle/>
         <a:p>
-          <a:pPr marL="0" lvl="0" indent="0" algn="ctr" defTabSz="977900">
+          <a:pPr marL="0" lvl="0" indent="0" algn="ctr" defTabSz="889000">
             <a:lnSpc>
               <a:spcPct val="90000"/>
             </a:lnSpc>
@@ -4462,12 +4662,146 @@
             </a:spcAft>
             <a:buNone/>
           </a:pPr>
-          <a:endParaRPr lang="en-US" sz="2200" kern="1200"/>
+          <a:endParaRPr lang="en-US" sz="2000" kern="1200"/>
         </a:p>
       </dsp:txBody>
       <dsp:txXfrm>
-        <a:off x="1641221" y="1235427"/>
-        <a:ext cx="678040" cy="339020"/>
+        <a:off x="1141424" y="1470891"/>
+        <a:ext cx="628137" cy="314068"/>
+      </dsp:txXfrm>
+    </dsp:sp>
+    <dsp:sp modelId="{45F06628-C188-4241-8D80-17E1D9C1056A}">
+      <dsp:nvSpPr>
+        <dsp:cNvPr id="0" name=""/>
+        <dsp:cNvSpPr/>
+      </dsp:nvSpPr>
+      <dsp:spPr>
+        <a:xfrm>
+          <a:off x="1901470" y="1470891"/>
+          <a:ext cx="628137" cy="314068"/>
+        </a:xfrm>
+        <a:prstGeom prst="rect">
+          <a:avLst/>
+        </a:prstGeom>
+        <a:solidFill>
+          <a:schemeClr val="lt1">
+            <a:hueOff val="0"/>
+            <a:satOff val="0"/>
+            <a:lumOff val="0"/>
+            <a:alphaOff val="0"/>
+          </a:schemeClr>
+        </a:solidFill>
+        <a:ln w="25400" cap="flat" cmpd="sng" algn="ctr">
+          <a:noFill/>
+          <a:prstDash val="solid"/>
+        </a:ln>
+        <a:effectLst/>
+      </dsp:spPr>
+      <dsp:style>
+        <a:lnRef idx="2">
+          <a:scrgbClr r="0" g="0" b="0"/>
+        </a:lnRef>
+        <a:fillRef idx="1">
+          <a:scrgbClr r="0" g="0" b="0"/>
+        </a:fillRef>
+        <a:effectRef idx="0">
+          <a:scrgbClr r="0" g="0" b="0"/>
+        </a:effectRef>
+        <a:fontRef idx="minor">
+          <a:schemeClr val="lt1"/>
+        </a:fontRef>
+      </dsp:style>
+      <dsp:txBody>
+        <a:bodyPr spcFirstLastPara="0" vert="horz" wrap="square" lIns="12700" tIns="12700" rIns="12700" bIns="12700" numCol="1" spcCol="1270" anchor="ctr" anchorCtr="0">
+          <a:noAutofit/>
+        </a:bodyPr>
+        <a:lstStyle/>
+        <a:p>
+          <a:pPr marL="0" lvl="0" indent="0" algn="ctr" defTabSz="889000">
+            <a:lnSpc>
+              <a:spcPct val="90000"/>
+            </a:lnSpc>
+            <a:spcBef>
+              <a:spcPct val="0"/>
+            </a:spcBef>
+            <a:spcAft>
+              <a:spcPct val="35000"/>
+            </a:spcAft>
+            <a:buNone/>
+          </a:pPr>
+          <a:endParaRPr lang="en-US" sz="2000" kern="1200"/>
+        </a:p>
+      </dsp:txBody>
+      <dsp:txXfrm>
+        <a:off x="1901470" y="1470891"/>
+        <a:ext cx="628137" cy="314068"/>
+      </dsp:txXfrm>
+    </dsp:sp>
+    <dsp:sp modelId="{E8FD6743-745A-4297-B5C9-F6B1C30FB0FF}">
+      <dsp:nvSpPr>
+        <dsp:cNvPr id="0" name=""/>
+        <dsp:cNvSpPr/>
+      </dsp:nvSpPr>
+      <dsp:spPr>
+        <a:xfrm>
+          <a:off x="1901470" y="1024914"/>
+          <a:ext cx="628137" cy="314068"/>
+        </a:xfrm>
+        <a:prstGeom prst="rect">
+          <a:avLst/>
+        </a:prstGeom>
+        <a:solidFill>
+          <a:schemeClr val="lt1">
+            <a:hueOff val="0"/>
+            <a:satOff val="0"/>
+            <a:lumOff val="0"/>
+            <a:alphaOff val="0"/>
+          </a:schemeClr>
+        </a:solidFill>
+        <a:ln w="25400" cap="flat" cmpd="sng" algn="ctr">
+          <a:noFill/>
+          <a:prstDash val="solid"/>
+        </a:ln>
+        <a:effectLst/>
+      </dsp:spPr>
+      <dsp:style>
+        <a:lnRef idx="2">
+          <a:scrgbClr r="0" g="0" b="0"/>
+        </a:lnRef>
+        <a:fillRef idx="1">
+          <a:scrgbClr r="0" g="0" b="0"/>
+        </a:fillRef>
+        <a:effectRef idx="0">
+          <a:scrgbClr r="0" g="0" b="0"/>
+        </a:effectRef>
+        <a:fontRef idx="minor">
+          <a:schemeClr val="lt1"/>
+        </a:fontRef>
+      </dsp:style>
+      <dsp:txBody>
+        <a:bodyPr spcFirstLastPara="0" vert="horz" wrap="square" lIns="12700" tIns="12700" rIns="12700" bIns="12700" numCol="1" spcCol="1270" anchor="ctr" anchorCtr="0">
+          <a:noAutofit/>
+        </a:bodyPr>
+        <a:lstStyle/>
+        <a:p>
+          <a:pPr marL="0" lvl="0" indent="0" algn="ctr" defTabSz="889000">
+            <a:lnSpc>
+              <a:spcPct val="90000"/>
+            </a:lnSpc>
+            <a:spcBef>
+              <a:spcPct val="0"/>
+            </a:spcBef>
+            <a:spcAft>
+              <a:spcPct val="35000"/>
+            </a:spcAft>
+            <a:buNone/>
+          </a:pPr>
+          <a:endParaRPr lang="en-US" sz="2000" kern="1200"/>
+        </a:p>
+      </dsp:txBody>
+      <dsp:txXfrm>
+        <a:off x="1901470" y="1024914"/>
+        <a:ext cx="628137" cy="314068"/>
       </dsp:txXfrm>
     </dsp:sp>
     <dsp:sp modelId="{0594777C-7407-41B7-9429-0A464C70EC02}">
@@ -4477,8 +4811,8 @@
       </dsp:nvSpPr>
       <dsp:spPr>
         <a:xfrm>
-          <a:off x="2461649" y="1235427"/>
-          <a:ext cx="678040" cy="339020"/>
+          <a:off x="2661516" y="1024914"/>
+          <a:ext cx="628137" cy="314068"/>
         </a:xfrm>
         <a:prstGeom prst="rect">
           <a:avLst/>
@@ -4520,12 +4854,12 @@
         </a:fontRef>
       </dsp:style>
       <dsp:txBody>
-        <a:bodyPr spcFirstLastPara="0" vert="horz" wrap="square" lIns="13970" tIns="13970" rIns="13970" bIns="13970" numCol="1" spcCol="1270" anchor="ctr" anchorCtr="0">
+        <a:bodyPr spcFirstLastPara="0" vert="horz" wrap="square" lIns="12700" tIns="12700" rIns="12700" bIns="12700" numCol="1" spcCol="1270" anchor="ctr" anchorCtr="0">
           <a:noAutofit/>
         </a:bodyPr>
         <a:lstStyle/>
         <a:p>
-          <a:pPr marL="0" lvl="0" indent="0" algn="ctr" defTabSz="977900">
+          <a:pPr marL="0" lvl="0" indent="0" algn="ctr" defTabSz="889000">
             <a:lnSpc>
               <a:spcPct val="90000"/>
             </a:lnSpc>
@@ -4538,14 +4872,14 @@
             <a:buNone/>
           </a:pPr>
           <a:r>
-            <a:rPr lang="en-US" sz="2200" kern="1200"/>
+            <a:rPr lang="en-US" sz="2000" kern="1200"/>
             <a:t>40</a:t>
           </a:r>
         </a:p>
       </dsp:txBody>
       <dsp:txXfrm>
-        <a:off x="2461649" y="1235427"/>
-        <a:ext cx="678040" cy="339020"/>
+        <a:off x="2661516" y="1024914"/>
+        <a:ext cx="628137" cy="314068"/>
       </dsp:txXfrm>
     </dsp:sp>
     <dsp:sp modelId="{9C5381FC-DD4A-4FF9-A7C8-B5A4F14013CE}">
@@ -4555,8 +4889,8 @@
       </dsp:nvSpPr>
       <dsp:spPr>
         <a:xfrm>
-          <a:off x="3692292" y="754019"/>
-          <a:ext cx="678040" cy="339020"/>
+          <a:off x="3801586" y="578936"/>
+          <a:ext cx="628137" cy="314068"/>
         </a:xfrm>
         <a:prstGeom prst="rect">
           <a:avLst/>
@@ -4598,12 +4932,12 @@
         </a:fontRef>
       </dsp:style>
       <dsp:txBody>
-        <a:bodyPr spcFirstLastPara="0" vert="horz" wrap="square" lIns="13970" tIns="13970" rIns="13970" bIns="13970" numCol="1" spcCol="1270" anchor="ctr" anchorCtr="0">
+        <a:bodyPr spcFirstLastPara="0" vert="horz" wrap="square" lIns="12700" tIns="12700" rIns="12700" bIns="12700" numCol="1" spcCol="1270" anchor="ctr" anchorCtr="0">
           <a:noAutofit/>
         </a:bodyPr>
         <a:lstStyle/>
         <a:p>
-          <a:pPr marL="0" lvl="0" indent="0" algn="ctr" defTabSz="977900">
+          <a:pPr marL="0" lvl="0" indent="0" algn="ctr" defTabSz="889000">
             <a:lnSpc>
               <a:spcPct val="90000"/>
             </a:lnSpc>
@@ -4616,14 +4950,14 @@
             <a:buNone/>
           </a:pPr>
           <a:r>
-            <a:rPr lang="en-US" sz="2200" kern="1200"/>
+            <a:rPr lang="en-US" sz="2000" kern="1200"/>
             <a:t>71</a:t>
           </a:r>
         </a:p>
       </dsp:txBody>
       <dsp:txXfrm>
-        <a:off x="3692292" y="754019"/>
-        <a:ext cx="678040" cy="339020"/>
+        <a:off x="3801586" y="578936"/>
+        <a:ext cx="628137" cy="314068"/>
       </dsp:txXfrm>
     </dsp:sp>
     <dsp:sp modelId="{7A62E7E1-ED71-432D-8505-29508CA96938}">
@@ -4633,8 +4967,8 @@
       </dsp:nvSpPr>
       <dsp:spPr>
         <a:xfrm>
-          <a:off x="3282078" y="1235427"/>
-          <a:ext cx="678040" cy="339020"/>
+          <a:off x="3421563" y="1024914"/>
+          <a:ext cx="628137" cy="314068"/>
         </a:xfrm>
         <a:prstGeom prst="rect">
           <a:avLst/>
@@ -4668,12 +5002,12 @@
         </a:fontRef>
       </dsp:style>
       <dsp:txBody>
-        <a:bodyPr spcFirstLastPara="0" vert="horz" wrap="square" lIns="13970" tIns="13970" rIns="13970" bIns="13970" numCol="1" spcCol="1270" anchor="ctr" anchorCtr="0">
+        <a:bodyPr spcFirstLastPara="0" vert="horz" wrap="square" lIns="12700" tIns="12700" rIns="12700" bIns="12700" numCol="1" spcCol="1270" anchor="ctr" anchorCtr="0">
           <a:noAutofit/>
         </a:bodyPr>
         <a:lstStyle/>
         <a:p>
-          <a:pPr marL="0" lvl="0" indent="0" algn="ctr" defTabSz="977900">
+          <a:pPr marL="0" lvl="0" indent="0" algn="ctr" defTabSz="889000">
             <a:lnSpc>
               <a:spcPct val="90000"/>
             </a:lnSpc>
@@ -4685,12 +5019,12 @@
             </a:spcAft>
             <a:buNone/>
           </a:pPr>
-          <a:endParaRPr lang="en-US" sz="2200" kern="1200"/>
+          <a:endParaRPr lang="en-US" sz="2000" kern="1200"/>
         </a:p>
       </dsp:txBody>
       <dsp:txXfrm>
-        <a:off x="3282078" y="1235427"/>
-        <a:ext cx="678040" cy="339020"/>
+        <a:off x="3421563" y="1024914"/>
+        <a:ext cx="628137" cy="314068"/>
       </dsp:txXfrm>
     </dsp:sp>
     <dsp:sp modelId="{88231722-DA45-4591-9E9B-5E13C24151F6}">
@@ -4700,8 +5034,8 @@
       </dsp:nvSpPr>
       <dsp:spPr>
         <a:xfrm>
-          <a:off x="4102506" y="1235427"/>
-          <a:ext cx="678040" cy="339020"/>
+          <a:off x="4181609" y="1024914"/>
+          <a:ext cx="628137" cy="314068"/>
         </a:xfrm>
         <a:prstGeom prst="rect">
           <a:avLst/>
@@ -4736,12 +5070,12 @@
         </a:fontRef>
       </dsp:style>
       <dsp:txBody>
-        <a:bodyPr spcFirstLastPara="0" vert="horz" wrap="square" lIns="13970" tIns="13970" rIns="13970" bIns="13970" numCol="1" spcCol="1270" anchor="ctr" anchorCtr="0">
+        <a:bodyPr spcFirstLastPara="0" vert="horz" wrap="square" lIns="12700" tIns="12700" rIns="12700" bIns="12700" numCol="1" spcCol="1270" anchor="ctr" anchorCtr="0">
           <a:noAutofit/>
         </a:bodyPr>
         <a:lstStyle/>
         <a:p>
-          <a:pPr marL="0" lvl="0" indent="0" algn="ctr" defTabSz="977900">
+          <a:pPr marL="0" lvl="0" indent="0" algn="ctr" defTabSz="889000">
             <a:lnSpc>
               <a:spcPct val="90000"/>
             </a:lnSpc>
@@ -4754,14 +5088,14 @@
             <a:buNone/>
           </a:pPr>
           <a:r>
-            <a:rPr lang="en-US" sz="2200" kern="1200"/>
+            <a:rPr lang="en-US" sz="2000" kern="1200"/>
             <a:t>80</a:t>
           </a:r>
         </a:p>
       </dsp:txBody>
       <dsp:txXfrm>
-        <a:off x="4102506" y="1235427"/>
-        <a:ext cx="678040" cy="339020"/>
+        <a:off x="4181609" y="1024914"/>
+        <a:ext cx="628137" cy="314068"/>
       </dsp:txXfrm>
     </dsp:sp>
     <dsp:sp modelId="{3ABB8790-8291-4B64-8130-8E0506120E4E}">
@@ -4771,8 +5105,8 @@
       </dsp:nvSpPr>
       <dsp:spPr>
         <a:xfrm>
-          <a:off x="3692292" y="1716835"/>
-          <a:ext cx="678040" cy="339020"/>
+          <a:off x="3801586" y="1470891"/>
+          <a:ext cx="628137" cy="314068"/>
         </a:xfrm>
         <a:prstGeom prst="rect">
           <a:avLst/>
@@ -4806,12 +5140,12 @@
         </a:fontRef>
       </dsp:style>
       <dsp:txBody>
-        <a:bodyPr spcFirstLastPara="0" vert="horz" wrap="square" lIns="13970" tIns="13970" rIns="13970" bIns="13970" numCol="1" spcCol="1270" anchor="ctr" anchorCtr="0">
+        <a:bodyPr spcFirstLastPara="0" vert="horz" wrap="square" lIns="12700" tIns="12700" rIns="12700" bIns="12700" numCol="1" spcCol="1270" anchor="ctr" anchorCtr="0">
           <a:noAutofit/>
         </a:bodyPr>
         <a:lstStyle/>
         <a:p>
-          <a:pPr marL="0" lvl="0" indent="0" algn="ctr" defTabSz="977900">
+          <a:pPr marL="0" lvl="0" indent="0" algn="ctr" defTabSz="889000">
             <a:lnSpc>
               <a:spcPct val="90000"/>
             </a:lnSpc>
@@ -4823,12 +5157,12 @@
             </a:spcAft>
             <a:buNone/>
           </a:pPr>
-          <a:endParaRPr lang="en-US" sz="2200" kern="1200"/>
+          <a:endParaRPr lang="en-US" sz="2000" kern="1200"/>
         </a:p>
       </dsp:txBody>
       <dsp:txXfrm>
-        <a:off x="3692292" y="1716835"/>
-        <a:ext cx="678040" cy="339020"/>
+        <a:off x="3801586" y="1470891"/>
+        <a:ext cx="628137" cy="314068"/>
       </dsp:txXfrm>
     </dsp:sp>
     <dsp:sp modelId="{D5686718-4DDB-4996-AC1C-D6E1AA68B3D8}">
@@ -4838,8 +5172,8 @@
       </dsp:nvSpPr>
       <dsp:spPr>
         <a:xfrm>
-          <a:off x="4512720" y="1716835"/>
-          <a:ext cx="678040" cy="339020"/>
+          <a:off x="4561632" y="1470891"/>
+          <a:ext cx="628137" cy="314068"/>
         </a:xfrm>
         <a:prstGeom prst="rect">
           <a:avLst/>
@@ -4881,12 +5215,12 @@
         </a:fontRef>
       </dsp:style>
       <dsp:txBody>
-        <a:bodyPr spcFirstLastPara="0" vert="horz" wrap="square" lIns="13970" tIns="13970" rIns="13970" bIns="13970" numCol="1" spcCol="1270" anchor="ctr" anchorCtr="0">
+        <a:bodyPr spcFirstLastPara="0" vert="horz" wrap="square" lIns="12700" tIns="12700" rIns="12700" bIns="12700" numCol="1" spcCol="1270" anchor="ctr" anchorCtr="0">
           <a:noAutofit/>
         </a:bodyPr>
         <a:lstStyle/>
         <a:p>
-          <a:pPr marL="0" lvl="0" indent="0" algn="ctr" defTabSz="977900">
+          <a:pPr marL="0" lvl="0" indent="0" algn="ctr" defTabSz="889000">
             <a:lnSpc>
               <a:spcPct val="90000"/>
             </a:lnSpc>
@@ -4899,14 +5233,14 @@
             <a:buNone/>
           </a:pPr>
           <a:r>
-            <a:rPr lang="en-US" sz="2200" kern="1200"/>
+            <a:rPr lang="en-US" sz="2000" kern="1200"/>
             <a:t>99</a:t>
           </a:r>
         </a:p>
       </dsp:txBody>
       <dsp:txXfrm>
-        <a:off x="4512720" y="1716835"/>
-        <a:ext cx="678040" cy="339020"/>
+        <a:off x="4561632" y="1470891"/>
+        <a:ext cx="628137" cy="314068"/>
       </dsp:txXfrm>
     </dsp:sp>
   </dsp:spTree>

</xml_diff>